<commit_message>
PEnso sia quasi finito
</commit_message>
<xml_diff>
--- a/Plastiblob/Relazione/RelazionePlastiBlob.docx
+++ b/Plastiblob/Relazione/RelazionePlastiBlob.docx
@@ -39,6 +39,134 @@
       </w:r>
     </w:p>
     <w:p>
+      <w:r>
+        <w:t xml:space="preserve">Per questo progetto ci siamo affidati ad un’idea che avevamo avuto durante l’anno: quella di riuscire a coniugare un gioco dall’aspetto animato e divertente con un tema attuale e molto importante come la natura. </w:t>
+      </w:r>
+      <w:proofErr w:type="spellStart"/>
+      <w:r>
+        <w:t>Plastiblob</w:t>
+      </w:r>
+      <w:proofErr w:type="spellEnd"/>
+      <w:r>
+        <w:t xml:space="preserve"> è anche questo: è un progetto di cui andiamo molto fieri, soprattutto perché </w:t>
+      </w:r>
+      <w:proofErr w:type="spellStart"/>
+      <w:r>
+        <w:t>perché</w:t>
+      </w:r>
+      <w:proofErr w:type="spellEnd"/>
+      <w:r>
+        <w:t xml:space="preserve"> contiene molta passione. </w:t>
+      </w:r>
+      <w:r>
+        <w:br/>
+        <w:t>Speriamo che possa piacerle almeno un quarto di quanto piace a noi e speriamo riesca ad arrivare al livello finale, per gustare una piccola sorpresa.</w:t>
+      </w:r>
+    </w:p>
+    <w:p>
+      <w:r>
+        <w:t>Il progetto è stato creato e modificato online grazie alla piattaforma GitHub, ognuno di noi infatti poteva eseguire la sua modifica al progetto e renderla disponibile a tutti gli altri membri del gruppo. Tale scelta è  stata presa per aver una maggiore flessibilità in termini di modifica del progetto ma anche di tempo.</w:t>
+      </w:r>
+    </w:p>
+    <w:p>
+      <w:r>
+        <w:t xml:space="preserve">Tutto il progetto è stato pensato per uno schermo </w:t>
+      </w:r>
+      <w:bookmarkStart w:id="0" w:name="_GoBack"/>
+      <w:r>
+        <w:rPr>
+          <w:b/>
+          <w:bCs/>
+        </w:rPr>
+        <w:t>1280 x 720</w:t>
+      </w:r>
+      <w:bookmarkEnd w:id="0"/>
+      <w:r>
+        <w:t xml:space="preserve">, infatti le immagini di background sono </w:t>
+      </w:r>
+      <w:r>
+        <w:t xml:space="preserve">di questa misura. All’interno del file di </w:t>
+      </w:r>
+      <w:proofErr w:type="spellStart"/>
+      <w:r>
+        <w:t>config</w:t>
+      </w:r>
+      <w:proofErr w:type="spellEnd"/>
+      <w:r>
+        <w:t xml:space="preserve"> del progetto, abbiamo però inserito tale riga:</w:t>
+      </w:r>
+    </w:p>
+    <w:p>
+      <w:pPr>
+        <w:shd w:val="clear" w:color="auto" w:fill="1E1E1E"/>
+        <w:spacing w:after="0" w:line="285" w:lineRule="atLeast"/>
+        <w:rPr>
+          <w:rFonts w:ascii="Consolas" w:eastAsia="Times New Roman" w:hAnsi="Consolas" w:cs="Times New Roman"/>
+          <w:color w:val="D4D4D4"/>
+          <w:sz w:val="21"/>
+          <w:szCs w:val="21"/>
+          <w:lang w:eastAsia="it-IT"/>
+        </w:rPr>
+      </w:pPr>
+      <w:r>
+        <w:rPr>
+          <w:rFonts w:ascii="Consolas" w:eastAsia="Times New Roman" w:hAnsi="Consolas" w:cs="Times New Roman"/>
+          <w:color w:val="D4D4D4"/>
+          <w:sz w:val="21"/>
+          <w:szCs w:val="21"/>
+          <w:lang w:eastAsia="it-IT"/>
+        </w:rPr>
+        <w:t>scale = </w:t>
+      </w:r>
+      <w:r>
+        <w:rPr>
+          <w:rFonts w:ascii="Consolas" w:eastAsia="Times New Roman" w:hAnsi="Consolas" w:cs="Times New Roman"/>
+          <w:color w:val="CE9178"/>
+          <w:sz w:val="21"/>
+          <w:szCs w:val="21"/>
+          <w:lang w:eastAsia="it-IT"/>
+        </w:rPr>
+        <w:t>"</w:t>
+      </w:r>
+      <w:proofErr w:type="spellStart"/>
+      <w:r>
+        <w:rPr>
+          <w:rFonts w:ascii="Consolas" w:eastAsia="Times New Roman" w:hAnsi="Consolas" w:cs="Times New Roman"/>
+          <w:color w:val="CE9178"/>
+          <w:sz w:val="21"/>
+          <w:szCs w:val="21"/>
+          <w:lang w:eastAsia="it-IT"/>
+        </w:rPr>
+        <w:t>zoomEven</w:t>
+      </w:r>
+      <w:proofErr w:type="spellEnd"/>
+      <w:r>
+        <w:rPr>
+          <w:rFonts w:ascii="Consolas" w:eastAsia="Times New Roman" w:hAnsi="Consolas" w:cs="Times New Roman"/>
+          <w:color w:val="CE9178"/>
+          <w:sz w:val="21"/>
+          <w:szCs w:val="21"/>
+          <w:lang w:eastAsia="it-IT"/>
+        </w:rPr>
+        <w:t>"</w:t>
+      </w:r>
+      <w:r>
+        <w:rPr>
+          <w:rFonts w:ascii="Consolas" w:eastAsia="Times New Roman" w:hAnsi="Consolas" w:cs="Times New Roman"/>
+          <w:color w:val="D4D4D4"/>
+          <w:sz w:val="21"/>
+          <w:szCs w:val="21"/>
+          <w:lang w:eastAsia="it-IT"/>
+        </w:rPr>
+        <w:t>,</w:t>
+      </w:r>
+    </w:p>
+    <w:p>
+      <w:r>
+        <w:t>che andrà a ridimensionare gli elementi nello schermo in base alla grandezza del display del cellulare di chi sta utilizzando il gioco.</w:t>
+      </w:r>
+    </w:p>
+    <w:p>
       <w:pPr>
         <w:pStyle w:val="Titolo1"/>
       </w:pPr>
@@ -48,11 +176,472 @@
     </w:p>
     <w:p>
       <w:pPr>
+        <w:pStyle w:val="Titolo2"/>
+      </w:pPr>
+      <w:r>
+        <w:t>menu.lua</w:t>
+      </w:r>
+    </w:p>
+    <w:p>
+      <w:r>
+        <w:t>Menu è la prima pagina su cui l’utente approda subito dopo aver cliccato sull’avvia applicazione. Questa semplice pagina presenta:</w:t>
+      </w:r>
+    </w:p>
+    <w:p>
+      <w:pPr>
+        <w:pStyle w:val="Paragrafoelenco"/>
+        <w:numPr>
+          <w:ilvl w:val="0"/>
+          <w:numId w:val="2"/>
+        </w:numPr>
+      </w:pPr>
+      <w:r>
+        <w:t>Il logo del nostro gioco</w:t>
+      </w:r>
+    </w:p>
+    <w:p>
+      <w:pPr>
+        <w:pStyle w:val="Paragrafoelenco"/>
+        <w:numPr>
+          <w:ilvl w:val="0"/>
+          <w:numId w:val="2"/>
+        </w:numPr>
+      </w:pPr>
+      <w:r>
+        <w:t xml:space="preserve">Un bottone collegato ad un </w:t>
+      </w:r>
+      <w:proofErr w:type="spellStart"/>
+      <w:r>
+        <w:t>listener</w:t>
+      </w:r>
+      <w:proofErr w:type="spellEnd"/>
+      <w:r>
+        <w:t xml:space="preserve"> per il suo relativo click</w:t>
+      </w:r>
+    </w:p>
+    <w:p>
+      <w:pPr>
+        <w:pStyle w:val="Paragrafoelenco"/>
+        <w:numPr>
+          <w:ilvl w:val="0"/>
+          <w:numId w:val="2"/>
+        </w:numPr>
+      </w:pPr>
+      <w:r>
+        <w:t>Il logo dell’università di Udine</w:t>
+      </w:r>
+    </w:p>
+    <w:p>
+      <w:r>
+        <w:t>Notiamo subito che</w:t>
+      </w:r>
+      <w:r>
+        <w:t xml:space="preserve"> il bottone è rappresentato da un animazione </w:t>
+      </w:r>
+      <w:proofErr w:type="spellStart"/>
+      <w:r>
+        <w:t>sprit</w:t>
+      </w:r>
+      <w:r>
+        <w:t>e</w:t>
+      </w:r>
+      <w:proofErr w:type="spellEnd"/>
+      <w:r>
+        <w:t xml:space="preserve">. All’interno di questo file abbiamo anche caricato una musichetta di sottofondo che rappresenta il tema portante del gioco. </w:t>
+      </w:r>
+    </w:p>
+    <w:p>
+      <w:pPr>
+        <w:pStyle w:val="Titolo2"/>
+        <w:rPr>
+          <w:lang w:val="en-GB"/>
+        </w:rPr>
+      </w:pPr>
+      <w:r>
+        <w:rPr>
+          <w:lang w:val="en-GB"/>
+        </w:rPr>
+        <w:t>menu-l</w:t>
+      </w:r>
+      <w:r>
+        <w:rPr>
+          <w:lang w:val="en-GB"/>
+        </w:rPr>
+        <w:t>evels</w:t>
+      </w:r>
+    </w:p>
+    <w:p>
+      <w:r>
+        <w:t>Questa pagin</w:t>
+      </w:r>
+      <w:r>
+        <w:t xml:space="preserve">a è un po’ più complicata della precedente, infatti contiene 4 immagini che permettono all’utente di scegliere il livello in cui andare. Per memorizzare i livelli sbloccati dall’utente abbiamo usato la libreria di corona che permette di interfacciarsi con sqlite3. Tramite questa implementazione siamo stati capaci di controllare e memorizzare dati utili a noi come il numero di </w:t>
+      </w:r>
+      <w:proofErr w:type="spellStart"/>
+      <w:r>
+        <w:t>liveli</w:t>
+      </w:r>
+      <w:proofErr w:type="spellEnd"/>
+      <w:r>
+        <w:t xml:space="preserve"> completati dall’utente e i punteggi ottenuti in ogni singolo livello.</w:t>
+      </w:r>
+      <w:r>
+        <w:br/>
+        <w:t xml:space="preserve">Se l’utente si interfaccia per la prima volta con l’applicazione, creeremo questa semplice tabella all’interno di un </w:t>
+      </w:r>
+      <w:proofErr w:type="spellStart"/>
+      <w:r>
+        <w:t>db</w:t>
+      </w:r>
+      <w:proofErr w:type="spellEnd"/>
+      <w:r>
+        <w:t xml:space="preserve"> ‘data’</w:t>
+      </w:r>
+    </w:p>
+    <w:p>
+      <w:pPr>
+        <w:shd w:val="clear" w:color="auto" w:fill="1E1E1E"/>
+        <w:spacing w:after="0" w:line="285" w:lineRule="atLeast"/>
+        <w:rPr>
+          <w:rFonts w:ascii="Consolas" w:eastAsia="Times New Roman" w:hAnsi="Consolas" w:cs="Times New Roman"/>
+          <w:color w:val="D4D4D4"/>
+          <w:sz w:val="21"/>
+          <w:szCs w:val="21"/>
+          <w:lang w:val="en-GB" w:eastAsia="it-IT"/>
+        </w:rPr>
+      </w:pPr>
+      <w:r>
+        <w:rPr>
+          <w:rFonts w:ascii="Consolas" w:eastAsia="Times New Roman" w:hAnsi="Consolas" w:cs="Times New Roman"/>
+          <w:color w:val="569CD6"/>
+          <w:sz w:val="21"/>
+          <w:szCs w:val="21"/>
+          <w:lang w:val="en-GB" w:eastAsia="it-IT"/>
+        </w:rPr>
+        <w:lastRenderedPageBreak/>
+        <w:t>local</w:t>
+      </w:r>
+      <w:r>
+        <w:rPr>
+          <w:rFonts w:ascii="Consolas" w:eastAsia="Times New Roman" w:hAnsi="Consolas" w:cs="Times New Roman"/>
+          <w:color w:val="D4D4D4"/>
+          <w:sz w:val="21"/>
+          <w:szCs w:val="21"/>
+          <w:lang w:val="en-GB" w:eastAsia="it-IT"/>
+        </w:rPr>
+        <w:t> tableSetup = </w:t>
+      </w:r>
+      <w:r>
+        <w:rPr>
+          <w:rFonts w:ascii="Consolas" w:eastAsia="Times New Roman" w:hAnsi="Consolas" w:cs="Times New Roman"/>
+          <w:color w:val="CE9178"/>
+          <w:sz w:val="21"/>
+          <w:szCs w:val="21"/>
+          <w:lang w:val="en-GB" w:eastAsia="it-IT"/>
+        </w:rPr>
+        <w:t>[[CREATE TABLE levels ( ID INTEGER PRIMARY KEY autoincrement, level, scoreLevel1, scoreLevel2, scoreLevel3, scoreLevel4);]]</w:t>
+      </w:r>
+    </w:p>
+    <w:p>
+      <w:r>
+        <w:t>la t</w:t>
+      </w:r>
+      <w:r>
+        <w:t xml:space="preserve">abelle andrà a contenere un campo primario ID che conterrà un numero univoco per user. Ovviamente questo è superfluo nel nostro caso, infatti il </w:t>
+      </w:r>
+      <w:proofErr w:type="spellStart"/>
+      <w:r>
+        <w:t>db</w:t>
+      </w:r>
+      <w:proofErr w:type="spellEnd"/>
+      <w:r>
+        <w:t xml:space="preserve"> non si interfaccia con utenza online ma rimane in locale e quindi ci sarà un’unica riga all’interno di questa tabella. Oltre al campo di ID, abbiamo ‘</w:t>
+      </w:r>
+      <w:proofErr w:type="spellStart"/>
+      <w:r>
+        <w:t>level</w:t>
+      </w:r>
+      <w:proofErr w:type="spellEnd"/>
+      <w:r>
+        <w:t xml:space="preserve">’ che conterrà un numero intero in base al livello che si deve affrontare: per esempio se è la prima volta  che l’utente </w:t>
+      </w:r>
+      <w:proofErr w:type="spellStart"/>
+      <w:r>
+        <w:t>entrà</w:t>
+      </w:r>
+      <w:proofErr w:type="spellEnd"/>
+      <w:r>
+        <w:t xml:space="preserve"> nel gioco sarà 1, se ho correttamente passato il livello 1 aumenterà a 2. Gli altri campi possiedono al loro interno i vari punteggi ottenuti nei livelli, tali punteggi aumentano in base agli oggetti di plastica raccolti durante il percorso del blob.</w:t>
+      </w:r>
+      <w:r>
+        <w:br/>
+        <w:t xml:space="preserve">Dato che l’obiettivo del gioco è quello di </w:t>
+      </w:r>
+      <w:r>
+        <w:rPr>
+          <w:b/>
+          <w:bCs/>
+        </w:rPr>
+        <w:t xml:space="preserve">raccogliere più plastica possibile, </w:t>
+      </w:r>
+      <w:r>
+        <w:t>se l’utente arriverà a raccogliere il numero massimo di oggetti di plastica verrà premiato con 3 stelle, sennò a scendere con 2 stelle o 1 stella.</w:t>
+      </w:r>
+    </w:p>
+    <w:p>
+      <w:r>
+        <w:t xml:space="preserve">Il funzionamento di questo file </w:t>
+      </w:r>
+      <w:proofErr w:type="spellStart"/>
+      <w:r>
+        <w:t>lua</w:t>
+      </w:r>
+      <w:proofErr w:type="spellEnd"/>
+      <w:r>
+        <w:t xml:space="preserve"> non è immediato: abbiamo infatti 4 immagini distinte da cliccare per andare in ogni singolo livello: una per il livello 1, una per il livello 2, una per il livello 3 e una per il 4. </w:t>
+      </w:r>
+      <w:r>
+        <w:br/>
+        <w:t>L’utente, però, deve aver superato il livello precedente per passare al successivo e quindi bisogna rendere non cliccabile la foto del numero del livello che non è disponibile allo user. Per fare ciò abbiamo controllato il campo ‘</w:t>
+      </w:r>
+      <w:proofErr w:type="spellStart"/>
+      <w:r>
+        <w:t>level</w:t>
+      </w:r>
+      <w:proofErr w:type="spellEnd"/>
+      <w:r>
+        <w:t xml:space="preserve">’  all’interno del </w:t>
+      </w:r>
+      <w:proofErr w:type="spellStart"/>
+      <w:r>
+        <w:t>db</w:t>
+      </w:r>
+      <w:proofErr w:type="spellEnd"/>
+      <w:r>
+        <w:t xml:space="preserve">, e abbiamo reso disponibile al touch solamente i livelli &lt;= al campo del database. </w:t>
+      </w:r>
+      <w:r>
+        <w:br/>
+        <w:t xml:space="preserve">Per esempio: nel caso il campo del </w:t>
+      </w:r>
+      <w:proofErr w:type="spellStart"/>
+      <w:r>
+        <w:t>db</w:t>
+      </w:r>
+      <w:proofErr w:type="spellEnd"/>
+      <w:r>
+        <w:t xml:space="preserve"> sia 2 </w:t>
+      </w:r>
+      <w:r>
+        <w:sym w:font="Wingdings" w:char="F0E0"/>
+      </w:r>
+      <w:r>
+        <w:t xml:space="preserve"> è possibile andare a giocare all’interno dei livelli 1 e 2.</w:t>
+      </w:r>
+    </w:p>
+    <w:p>
+      <w:r>
+        <w:t>I livelli non disponibili andranno marcati usando una foto diversa con il lucchetto</w:t>
+      </w:r>
+    </w:p>
+    <w:p>
+      <w:pPr>
+        <w:pStyle w:val="Titolo2"/>
+      </w:pPr>
+      <w:r>
+        <w:t>level1</w:t>
+      </w:r>
+    </w:p>
+    <w:p>
+      <w:r>
+        <w:t xml:space="preserve">Il primo livello è quello più semplice di tutti. </w:t>
+      </w:r>
+      <w:r>
+        <w:t>Al suo interno avv</w:t>
+      </w:r>
+      <w:r>
+        <w:t>iene uno scrolling del background infinito e ogni tot secondi vengono richiamati dei nemici grazie a funzioni simili a questa  qui sotto</w:t>
+      </w:r>
+    </w:p>
+    <w:p>
+      <w:pPr>
+        <w:shd w:val="clear" w:color="auto" w:fill="1E1E1E"/>
+        <w:spacing w:after="0" w:line="285" w:lineRule="atLeast"/>
+        <w:rPr>
+          <w:rFonts w:ascii="Consolas" w:eastAsia="Times New Roman" w:hAnsi="Consolas" w:cs="Times New Roman"/>
+          <w:color w:val="D4D4D4"/>
+          <w:sz w:val="21"/>
+          <w:szCs w:val="21"/>
+          <w:lang w:eastAsia="it-IT"/>
+        </w:rPr>
+      </w:pPr>
+      <w:proofErr w:type="spellStart"/>
+      <w:r>
+        <w:rPr>
+          <w:rFonts w:ascii="Consolas" w:eastAsia="Times New Roman" w:hAnsi="Consolas" w:cs="Times New Roman"/>
+          <w:color w:val="D4D4D4"/>
+          <w:sz w:val="21"/>
+          <w:szCs w:val="21"/>
+          <w:lang w:eastAsia="it-IT"/>
+        </w:rPr>
+        <w:t>gameLoop</w:t>
+      </w:r>
+      <w:proofErr w:type="spellEnd"/>
+      <w:r>
+        <w:rPr>
+          <w:rFonts w:ascii="Consolas" w:eastAsia="Times New Roman" w:hAnsi="Consolas" w:cs="Times New Roman"/>
+          <w:color w:val="D4D4D4"/>
+          <w:sz w:val="21"/>
+          <w:szCs w:val="21"/>
+          <w:lang w:eastAsia="it-IT"/>
+        </w:rPr>
+        <w:t> = </w:t>
+      </w:r>
+      <w:proofErr w:type="spellStart"/>
+      <w:r>
+        <w:rPr>
+          <w:rFonts w:ascii="Consolas" w:eastAsia="Times New Roman" w:hAnsi="Consolas" w:cs="Times New Roman"/>
+          <w:color w:val="D4D4D4"/>
+          <w:sz w:val="21"/>
+          <w:szCs w:val="21"/>
+          <w:lang w:eastAsia="it-IT"/>
+        </w:rPr>
+        <w:t>timer.performWithDelay</w:t>
+      </w:r>
+      <w:proofErr w:type="spellEnd"/>
+      <w:r>
+        <w:rPr>
+          <w:rFonts w:ascii="Consolas" w:eastAsia="Times New Roman" w:hAnsi="Consolas" w:cs="Times New Roman"/>
+          <w:color w:val="D4D4D4"/>
+          <w:sz w:val="21"/>
+          <w:szCs w:val="21"/>
+          <w:lang w:eastAsia="it-IT"/>
+        </w:rPr>
+        <w:t>( </w:t>
+      </w:r>
+      <w:proofErr w:type="spellStart"/>
+      <w:r>
+        <w:rPr>
+          <w:rFonts w:ascii="Consolas" w:eastAsia="Times New Roman" w:hAnsi="Consolas" w:cs="Times New Roman"/>
+          <w:color w:val="D4D4D4"/>
+          <w:sz w:val="21"/>
+          <w:szCs w:val="21"/>
+          <w:lang w:eastAsia="it-IT"/>
+        </w:rPr>
+        <w:t>time_speed_min</w:t>
+      </w:r>
+      <w:proofErr w:type="spellEnd"/>
+      <w:r>
+        <w:rPr>
+          <w:rFonts w:ascii="Consolas" w:eastAsia="Times New Roman" w:hAnsi="Consolas" w:cs="Times New Roman"/>
+          <w:color w:val="D4D4D4"/>
+          <w:sz w:val="21"/>
+          <w:szCs w:val="21"/>
+          <w:lang w:eastAsia="it-IT"/>
+        </w:rPr>
+        <w:t>, loop, </w:t>
+      </w:r>
+      <w:r>
+        <w:rPr>
+          <w:rFonts w:ascii="Consolas" w:eastAsia="Times New Roman" w:hAnsi="Consolas" w:cs="Times New Roman"/>
+          <w:color w:val="B5CEA8"/>
+          <w:sz w:val="21"/>
+          <w:szCs w:val="21"/>
+          <w:lang w:eastAsia="it-IT"/>
+        </w:rPr>
+        <w:t>0</w:t>
+      </w:r>
+      <w:r>
+        <w:rPr>
+          <w:rFonts w:ascii="Consolas" w:eastAsia="Times New Roman" w:hAnsi="Consolas" w:cs="Times New Roman"/>
+          <w:color w:val="D4D4D4"/>
+          <w:sz w:val="21"/>
+          <w:szCs w:val="21"/>
+          <w:lang w:eastAsia="it-IT"/>
+        </w:rPr>
+        <w:t> ) </w:t>
+      </w:r>
+      <w:r>
+        <w:rPr>
+          <w:rFonts w:ascii="Consolas" w:eastAsia="Times New Roman" w:hAnsi="Consolas" w:cs="Times New Roman"/>
+          <w:color w:val="6A9955"/>
+          <w:sz w:val="21"/>
+          <w:szCs w:val="21"/>
+          <w:lang w:eastAsia="it-IT"/>
+        </w:rPr>
+        <w:t>--loop del gioco in cui fa muovere gli </w:t>
+      </w:r>
+      <w:proofErr w:type="spellStart"/>
+      <w:r>
+        <w:rPr>
+          <w:rFonts w:ascii="Consolas" w:eastAsia="Times New Roman" w:hAnsi="Consolas" w:cs="Times New Roman"/>
+          <w:color w:val="6A9955"/>
+          <w:sz w:val="21"/>
+          <w:szCs w:val="21"/>
+          <w:lang w:eastAsia="it-IT"/>
+        </w:rPr>
+        <w:t>sprite</w:t>
+      </w:r>
+      <w:proofErr w:type="spellEnd"/>
+    </w:p>
+    <w:p>
+      <w:r>
+        <w:t>Questi timer infatti andranno a creare e mettere in loop il movimento dei nemici che piano piano scrolleranno verso la parte sinistra dello schermo. Durante il gioco, la velocità di scorrimento dei nemici andrà ad aumentarsi fino ad arrivare ad un determinato massimo imposto da noi. La bravura dell’utente sarà quella di riuscire a saltare ogni singolo nemico e allo stesso tempo riuscire a raccogliere quanta più plastica possibile in modo da ripulire il mondo da una situazione a tratti post-catastrofica.</w:t>
+      </w:r>
+      <w:r>
+        <w:br/>
+        <w:t>La durata del livello è decisa a priori grazie ad una variabile “</w:t>
+      </w:r>
+      <w:proofErr w:type="spellStart"/>
+      <w:r>
+        <w:t>TimeToPlay</w:t>
+      </w:r>
+      <w:proofErr w:type="spellEnd"/>
+      <w:r>
+        <w:t>”, tale variabile viene valorizzata all’entrata della scena.</w:t>
+      </w:r>
+      <w:r>
+        <w:br/>
+        <w:t>All’interno di quest’ultima abbiamo inserito una funzione per il conteggio dei secondi che andrà a comparare ‘</w:t>
+      </w:r>
+      <w:proofErr w:type="spellStart"/>
+      <w:r>
+        <w:t>timePlayed</w:t>
+      </w:r>
+      <w:proofErr w:type="spellEnd"/>
+      <w:r>
+        <w:t>’ (variabile che ogni secondo si incrementa di 1) con ‘</w:t>
+      </w:r>
+      <w:proofErr w:type="spellStart"/>
+      <w:r>
+        <w:t>TimeToPlay</w:t>
+      </w:r>
+      <w:proofErr w:type="spellEnd"/>
+      <w:r>
+        <w:t xml:space="preserve">’: se tali risultano uguali allora l’utente avrà passato il livello e il suo punteggio verrà salvato all’interno del database e il livello 2 verrà reso </w:t>
+      </w:r>
+      <w:proofErr w:type="spellStart"/>
+      <w:r>
+        <w:t>disponible</w:t>
+      </w:r>
+      <w:proofErr w:type="spellEnd"/>
+      <w:r>
+        <w:t xml:space="preserve"> ad essere giocato.</w:t>
+      </w:r>
+    </w:p>
+    <w:p/>
+    <w:p>
+      <w:pPr>
         <w:pStyle w:val="Titolo3"/>
       </w:pPr>
       <w:r>
-        <w:t>menu-levels.lua</w:t>
-      </w:r>
+        <w:t>menu-</w:t>
+      </w:r>
+      <w:proofErr w:type="spellStart"/>
+      <w:r>
+        <w:t>levels.lua</w:t>
+      </w:r>
+      <w:proofErr w:type="spellEnd"/>
     </w:p>
     <w:p>
       <w:pPr>
@@ -74,11 +663,75 @@
         <w:br/>
         <w:t xml:space="preserve">Prima di tutti, quindi, controlliamo se è la prima volta che l’utente entra nel gioco in modo da sapere se bisogna creare un nuovo database o dovremmo utilizzare uno già esistente. </w:t>
       </w:r>
+      <w:proofErr w:type="spellStart"/>
       <w:r>
         <w:rPr>
           <w:lang w:val="en-GB"/>
         </w:rPr>
-        <w:t>Questo si farà con questa istruzione:</w:t>
+        <w:t>Questo</w:t>
+      </w:r>
+      <w:proofErr w:type="spellEnd"/>
+      <w:r>
+        <w:rPr>
+          <w:lang w:val="en-GB"/>
+        </w:rPr>
+        <w:t xml:space="preserve"> </w:t>
+      </w:r>
+      <w:proofErr w:type="spellStart"/>
+      <w:r>
+        <w:rPr>
+          <w:lang w:val="en-GB"/>
+        </w:rPr>
+        <w:t>si</w:t>
+      </w:r>
+      <w:proofErr w:type="spellEnd"/>
+      <w:r>
+        <w:rPr>
+          <w:lang w:val="en-GB"/>
+        </w:rPr>
+        <w:t xml:space="preserve"> </w:t>
+      </w:r>
+      <w:proofErr w:type="spellStart"/>
+      <w:r>
+        <w:rPr>
+          <w:lang w:val="en-GB"/>
+        </w:rPr>
+        <w:t>farà</w:t>
+      </w:r>
+      <w:proofErr w:type="spellEnd"/>
+      <w:r>
+        <w:rPr>
+          <w:lang w:val="en-GB"/>
+        </w:rPr>
+        <w:t xml:space="preserve"> con </w:t>
+      </w:r>
+      <w:proofErr w:type="spellStart"/>
+      <w:r>
+        <w:rPr>
+          <w:lang w:val="en-GB"/>
+        </w:rPr>
+        <w:t>questa</w:t>
+      </w:r>
+      <w:proofErr w:type="spellEnd"/>
+      <w:r>
+        <w:rPr>
+          <w:lang w:val="en-GB"/>
+        </w:rPr>
+        <w:t xml:space="preserve"> </w:t>
+      </w:r>
+      <w:proofErr w:type="spellStart"/>
+      <w:r>
+        <w:rPr>
+          <w:lang w:val="en-GB"/>
+        </w:rPr>
+        <w:t>istruzione</w:t>
+      </w:r>
+      <w:proofErr w:type="spellEnd"/>
+      <w:r>
+        <w:rPr>
+          <w:lang w:val="en-GB"/>
+        </w:rPr>
+        <w:t>:</w:t>
       </w:r>
     </w:p>
     <w:p>
@@ -111,7 +764,29 @@
           <w:szCs w:val="21"/>
           <w:lang w:val="en-GB" w:eastAsia="it-IT"/>
         </w:rPr>
-        <w:t> checkifdbexists = </w:t>
+        <w:t> </w:t>
+      </w:r>
+      <w:proofErr w:type="spellStart"/>
+      <w:r>
+        <w:rPr>
+          <w:rFonts w:ascii="Consolas" w:eastAsia="Times New Roman" w:hAnsi="Consolas" w:cs="Times New Roman"/>
+          <w:color w:val="D4D4D4"/>
+          <w:sz w:val="21"/>
+          <w:szCs w:val="21"/>
+          <w:lang w:val="en-GB" w:eastAsia="it-IT"/>
+        </w:rPr>
+        <w:t>checkifdbexists</w:t>
+      </w:r>
+      <w:proofErr w:type="spellEnd"/>
+      <w:r>
+        <w:rPr>
+          <w:rFonts w:ascii="Consolas" w:eastAsia="Times New Roman" w:hAnsi="Consolas" w:cs="Times New Roman"/>
+          <w:color w:val="D4D4D4"/>
+          <w:sz w:val="21"/>
+          <w:szCs w:val="21"/>
+          <w:lang w:val="en-GB" w:eastAsia="it-IT"/>
+        </w:rPr>
+        <w:t> = </w:t>
       </w:r>
       <w:r>
         <w:rPr>
@@ -144,6 +819,7 @@
           <w:szCs w:val="21"/>
           <w:lang w:val="en-GB" w:eastAsia="it-IT"/>
         </w:rPr>
+        <w:lastRenderedPageBreak/>
         <w:t>    </w:t>
       </w:r>
       <w:r>
@@ -166,6 +842,7 @@
         </w:rPr>
         <w:t> </w:t>
       </w:r>
+      <w:proofErr w:type="spellStart"/>
       <w:r>
         <w:rPr>
           <w:rFonts w:ascii="Consolas" w:eastAsia="Times New Roman" w:hAnsi="Consolas" w:cs="Times New Roman"/>
@@ -176,15 +853,60 @@
         </w:rPr>
         <w:t>dbexists</w:t>
       </w:r>
-      <w:r>
-        <w:rPr>
-          <w:rFonts w:ascii="Consolas" w:eastAsia="Times New Roman" w:hAnsi="Consolas" w:cs="Times New Roman"/>
-          <w:color w:val="D4D4D4"/>
-          <w:sz w:val="21"/>
-          <w:szCs w:val="21"/>
-          <w:lang w:val="en-GB" w:eastAsia="it-IT"/>
-        </w:rPr>
-        <w:t> = db:exec( checkifdbexists )</w:t>
+      <w:proofErr w:type="spellEnd"/>
+      <w:r>
+        <w:rPr>
+          <w:rFonts w:ascii="Consolas" w:eastAsia="Times New Roman" w:hAnsi="Consolas" w:cs="Times New Roman"/>
+          <w:color w:val="D4D4D4"/>
+          <w:sz w:val="21"/>
+          <w:szCs w:val="21"/>
+          <w:lang w:val="en-GB" w:eastAsia="it-IT"/>
+        </w:rPr>
+        <w:t> = </w:t>
+      </w:r>
+      <w:proofErr w:type="spellStart"/>
+      <w:r>
+        <w:rPr>
+          <w:rFonts w:ascii="Consolas" w:eastAsia="Times New Roman" w:hAnsi="Consolas" w:cs="Times New Roman"/>
+          <w:color w:val="D4D4D4"/>
+          <w:sz w:val="21"/>
+          <w:szCs w:val="21"/>
+          <w:lang w:val="en-GB" w:eastAsia="it-IT"/>
+        </w:rPr>
+        <w:t>db:exec</w:t>
+      </w:r>
+      <w:proofErr w:type="spellEnd"/>
+      <w:r>
+        <w:rPr>
+          <w:rFonts w:ascii="Consolas" w:eastAsia="Times New Roman" w:hAnsi="Consolas" w:cs="Times New Roman"/>
+          <w:color w:val="D4D4D4"/>
+          <w:sz w:val="21"/>
+          <w:szCs w:val="21"/>
+          <w:lang w:val="en-GB" w:eastAsia="it-IT"/>
+        </w:rPr>
+        <w:t>( </w:t>
+      </w:r>
+      <w:proofErr w:type="spellStart"/>
+      <w:r>
+        <w:rPr>
+          <w:rFonts w:ascii="Consolas" w:eastAsia="Times New Roman" w:hAnsi="Consolas" w:cs="Times New Roman"/>
+          <w:color w:val="D4D4D4"/>
+          <w:sz w:val="21"/>
+          <w:szCs w:val="21"/>
+          <w:lang w:val="en-GB" w:eastAsia="it-IT"/>
+        </w:rPr>
+        <w:t>checkifdbexists</w:t>
+      </w:r>
+      <w:proofErr w:type="spellEnd"/>
+      <w:r>
+        <w:rPr>
+          <w:rFonts w:ascii="Consolas" w:eastAsia="Times New Roman" w:hAnsi="Consolas" w:cs="Times New Roman"/>
+          <w:color w:val="D4D4D4"/>
+          <w:sz w:val="21"/>
+          <w:szCs w:val="21"/>
+          <w:lang w:val="en-GB" w:eastAsia="it-IT"/>
+        </w:rPr>
+        <w:t> )</w:t>
       </w:r>
     </w:p>
     <w:p>
@@ -209,21 +931,63 @@
         </w:rPr>
         <w:t>    </w:t>
       </w:r>
-      <w:r>
-        <w:rPr>
-          <w:rFonts w:ascii="Consolas" w:eastAsia="Times New Roman" w:hAnsi="Consolas" w:cs="Times New Roman"/>
-          <w:color w:val="D4D4D4"/>
-          <w:sz w:val="21"/>
-          <w:szCs w:val="21"/>
-          <w:lang w:eastAsia="it-IT"/>
-        </w:rPr>
-        <w:t>print(dbexists)</w:t>
+      <w:proofErr w:type="spellStart"/>
+      <w:r>
+        <w:rPr>
+          <w:rFonts w:ascii="Consolas" w:eastAsia="Times New Roman" w:hAnsi="Consolas" w:cs="Times New Roman"/>
+          <w:color w:val="D4D4D4"/>
+          <w:sz w:val="21"/>
+          <w:szCs w:val="21"/>
+          <w:lang w:eastAsia="it-IT"/>
+        </w:rPr>
+        <w:t>print</w:t>
+      </w:r>
+      <w:proofErr w:type="spellEnd"/>
+      <w:r>
+        <w:rPr>
+          <w:rFonts w:ascii="Consolas" w:eastAsia="Times New Roman" w:hAnsi="Consolas" w:cs="Times New Roman"/>
+          <w:color w:val="D4D4D4"/>
+          <w:sz w:val="21"/>
+          <w:szCs w:val="21"/>
+          <w:lang w:eastAsia="it-IT"/>
+        </w:rPr>
+        <w:t>(</w:t>
+      </w:r>
+      <w:proofErr w:type="spellStart"/>
+      <w:r>
+        <w:rPr>
+          <w:rFonts w:ascii="Consolas" w:eastAsia="Times New Roman" w:hAnsi="Consolas" w:cs="Times New Roman"/>
+          <w:color w:val="D4D4D4"/>
+          <w:sz w:val="21"/>
+          <w:szCs w:val="21"/>
+          <w:lang w:eastAsia="it-IT"/>
+        </w:rPr>
+        <w:t>dbexists</w:t>
+      </w:r>
+      <w:proofErr w:type="spellEnd"/>
+      <w:r>
+        <w:rPr>
+          <w:rFonts w:ascii="Consolas" w:eastAsia="Times New Roman" w:hAnsi="Consolas" w:cs="Times New Roman"/>
+          <w:color w:val="D4D4D4"/>
+          <w:sz w:val="21"/>
+          <w:szCs w:val="21"/>
+          <w:lang w:eastAsia="it-IT"/>
+        </w:rPr>
+        <w:t>)</w:t>
       </w:r>
     </w:p>
     <w:p>
       <w:r>
         <w:br/>
-        <w:t>Il print potrà ritornare due v</w:t>
+        <w:t xml:space="preserve">Il </w:t>
+      </w:r>
+      <w:proofErr w:type="spellStart"/>
+      <w:r>
+        <w:t>print</w:t>
+      </w:r>
+      <w:proofErr w:type="spellEnd"/>
+      <w:r>
+        <w:t xml:space="preserve"> potrà ritornare due v</w:t>
       </w:r>
       <w:r>
         <w:t>alori:</w:t>
@@ -279,39 +1043,71 @@
       <w:r>
         <w:t xml:space="preserve">la tabella </w:t>
       </w:r>
+      <w:proofErr w:type="spellStart"/>
       <w:r>
         <w:rPr>
           <w:i/>
           <w:iCs/>
         </w:rPr>
-        <w:t xml:space="preserve">levels </w:t>
-      </w:r>
-      <w:r>
-        <w:t>non esiste in memoria, andrà quindi creato</w:t>
-      </w:r>
-      <w:r>
-        <w:rPr>
-          <w:u w:val="single"/>
-        </w:rPr>
-        <w:t>.</w:t>
-      </w:r>
-    </w:p>
-    <w:p>
-      <w:r>
-        <w:t xml:space="preserve">Questa parte di codice invece è il fulcro della ppagina, infatti costituisce gran parte del funzionamento di essa. All’interno della variabile </w:t>
-      </w:r>
+        <w:t>levels</w:t>
+      </w:r>
+      <w:proofErr w:type="spellEnd"/>
       <w:r>
         <w:rPr>
           <w:i/>
           <w:iCs/>
         </w:rPr>
-        <w:t xml:space="preserve">livellicompletati </w:t>
-      </w:r>
-      <w:r>
-        <w:t>ci sarà il numero dei livelli completati dall’utente che è venuto precedentemente preso dalla tabella levels del database. In base a questo numero renderò disponibili al click o meno le varie immagini del display del cellulare.</w:t>
-      </w:r>
-      <w:bookmarkStart w:id="0" w:name="_GoBack"/>
-      <w:bookmarkEnd w:id="0"/>
+        <w:t xml:space="preserve"> </w:t>
+      </w:r>
+      <w:r>
+        <w:t>non esiste in memoria, andrà quindi creato</w:t>
+      </w:r>
+      <w:r>
+        <w:rPr>
+          <w:u w:val="single"/>
+        </w:rPr>
+        <w:t>.</w:t>
+      </w:r>
+    </w:p>
+    <w:p>
+      <w:r>
+        <w:t xml:space="preserve">Questa parte di codice invece è il fulcro della </w:t>
+      </w:r>
+      <w:proofErr w:type="spellStart"/>
+      <w:r>
+        <w:t>ppagina</w:t>
+      </w:r>
+      <w:proofErr w:type="spellEnd"/>
+      <w:r>
+        <w:t xml:space="preserve">, infatti costituisce gran parte del funzionamento di essa. All’interno della variabile </w:t>
+      </w:r>
+      <w:proofErr w:type="spellStart"/>
+      <w:r>
+        <w:rPr>
+          <w:i/>
+          <w:iCs/>
+        </w:rPr>
+        <w:t>livellicompletati</w:t>
+      </w:r>
+      <w:proofErr w:type="spellEnd"/>
+      <w:r>
+        <w:rPr>
+          <w:i/>
+          <w:iCs/>
+        </w:rPr>
+        <w:t xml:space="preserve"> </w:t>
+      </w:r>
+      <w:r>
+        <w:t xml:space="preserve">ci sarà il numero dei livelli completati dall’utente che è venuto precedentemente preso dalla tabella </w:t>
+      </w:r>
+      <w:proofErr w:type="spellStart"/>
+      <w:r>
+        <w:t>levels</w:t>
+      </w:r>
+      <w:proofErr w:type="spellEnd"/>
+      <w:r>
+        <w:t xml:space="preserve"> del database. In base a questo numero renderò disponibili al click o meno le varie immagini del display del cellulare.</w:t>
+      </w:r>
     </w:p>
     <w:p>
       <w:pPr>
@@ -330,6 +1126,7 @@
           <w:lang w:eastAsia="it-IT"/>
         </w:rPr>
       </w:pPr>
+      <w:proofErr w:type="spellStart"/>
       <w:r>
         <w:rPr>
           <w:rFonts w:ascii="Consolas" w:eastAsia="Times New Roman" w:hAnsi="Consolas" w:cs="Times New Roman"/>
@@ -340,15 +1137,38 @@
         </w:rPr>
         <w:t>local</w:t>
       </w:r>
-      <w:r>
-        <w:rPr>
-          <w:rFonts w:ascii="Consolas" w:eastAsia="Times New Roman" w:hAnsi="Consolas" w:cs="Times New Roman"/>
-          <w:color w:val="D4D4D4"/>
-          <w:sz w:val="21"/>
-          <w:szCs w:val="21"/>
-          <w:lang w:eastAsia="it-IT"/>
-        </w:rPr>
-        <w:t> levels={}</w:t>
+      <w:proofErr w:type="spellEnd"/>
+      <w:r>
+        <w:rPr>
+          <w:rFonts w:ascii="Consolas" w:eastAsia="Times New Roman" w:hAnsi="Consolas" w:cs="Times New Roman"/>
+          <w:color w:val="D4D4D4"/>
+          <w:sz w:val="21"/>
+          <w:szCs w:val="21"/>
+          <w:lang w:eastAsia="it-IT"/>
+        </w:rPr>
+        <w:t> </w:t>
+      </w:r>
+      <w:proofErr w:type="spellStart"/>
+      <w:r>
+        <w:rPr>
+          <w:rFonts w:ascii="Consolas" w:eastAsia="Times New Roman" w:hAnsi="Consolas" w:cs="Times New Roman"/>
+          <w:color w:val="D4D4D4"/>
+          <w:sz w:val="21"/>
+          <w:szCs w:val="21"/>
+          <w:lang w:eastAsia="it-IT"/>
+        </w:rPr>
+        <w:t>levels</w:t>
+      </w:r>
+      <w:proofErr w:type="spellEnd"/>
+      <w:r>
+        <w:rPr>
+          <w:rFonts w:ascii="Consolas" w:eastAsia="Times New Roman" w:hAnsi="Consolas" w:cs="Times New Roman"/>
+          <w:color w:val="D4D4D4"/>
+          <w:sz w:val="21"/>
+          <w:szCs w:val="21"/>
+          <w:lang w:eastAsia="it-IT"/>
+        </w:rPr>
+        <w:t>={}</w:t>
       </w:r>
     </w:p>
     <w:p>
@@ -476,6 +1296,7 @@
         </w:rPr>
         <w:t>        </w:t>
       </w:r>
+      <w:proofErr w:type="spellStart"/>
       <w:r>
         <w:rPr>
           <w:rFonts w:ascii="Consolas" w:eastAsia="Times New Roman" w:hAnsi="Consolas" w:cs="Times New Roman"/>
@@ -486,16 +1307,29 @@
         </w:rPr>
         <w:t>local</w:t>
       </w:r>
-      <w:r>
-        <w:rPr>
-          <w:rFonts w:ascii="Consolas" w:eastAsia="Times New Roman" w:hAnsi="Consolas" w:cs="Times New Roman"/>
-          <w:color w:val="D4D4D4"/>
-          <w:sz w:val="21"/>
-          <w:szCs w:val="21"/>
-          <w:lang w:eastAsia="it-IT"/>
-        </w:rPr>
-        <w:t> impath</w:t>
-      </w:r>
+      <w:proofErr w:type="spellEnd"/>
+      <w:r>
+        <w:rPr>
+          <w:rFonts w:ascii="Consolas" w:eastAsia="Times New Roman" w:hAnsi="Consolas" w:cs="Times New Roman"/>
+          <w:color w:val="D4D4D4"/>
+          <w:sz w:val="21"/>
+          <w:szCs w:val="21"/>
+          <w:lang w:eastAsia="it-IT"/>
+        </w:rPr>
+        <w:t> </w:t>
+      </w:r>
+      <w:proofErr w:type="spellStart"/>
+      <w:r>
+        <w:rPr>
+          <w:rFonts w:ascii="Consolas" w:eastAsia="Times New Roman" w:hAnsi="Consolas" w:cs="Times New Roman"/>
+          <w:color w:val="D4D4D4"/>
+          <w:sz w:val="21"/>
+          <w:szCs w:val="21"/>
+          <w:lang w:eastAsia="it-IT"/>
+        </w:rPr>
+        <w:t>impath</w:t>
+      </w:r>
+      <w:proofErr w:type="spellEnd"/>
     </w:p>
     <w:p>
       <w:pPr>
@@ -562,6 +1396,7 @@
         </w:rPr>
         <w:t>        </w:t>
       </w:r>
+      <w:proofErr w:type="spellStart"/>
       <w:r>
         <w:rPr>
           <w:rFonts w:ascii="Consolas" w:eastAsia="Times New Roman" w:hAnsi="Consolas" w:cs="Times New Roman"/>
@@ -572,16 +1407,62 @@
         </w:rPr>
         <w:t>if</w:t>
       </w:r>
-      <w:r>
-        <w:rPr>
-          <w:rFonts w:ascii="Consolas" w:eastAsia="Times New Roman" w:hAnsi="Consolas" w:cs="Times New Roman"/>
-          <w:color w:val="D4D4D4"/>
-          <w:sz w:val="21"/>
-          <w:szCs w:val="21"/>
-          <w:lang w:eastAsia="it-IT"/>
-        </w:rPr>
-        <w:t> (tonumber(livellicompletati) &gt;= i) </w:t>
-      </w:r>
+      <w:proofErr w:type="spellEnd"/>
+      <w:r>
+        <w:rPr>
+          <w:rFonts w:ascii="Consolas" w:eastAsia="Times New Roman" w:hAnsi="Consolas" w:cs="Times New Roman"/>
+          <w:color w:val="D4D4D4"/>
+          <w:sz w:val="21"/>
+          <w:szCs w:val="21"/>
+          <w:lang w:eastAsia="it-IT"/>
+        </w:rPr>
+        <w:t> (</w:t>
+      </w:r>
+      <w:proofErr w:type="spellStart"/>
+      <w:r>
+        <w:rPr>
+          <w:rFonts w:ascii="Consolas" w:eastAsia="Times New Roman" w:hAnsi="Consolas" w:cs="Times New Roman"/>
+          <w:color w:val="D4D4D4"/>
+          <w:sz w:val="21"/>
+          <w:szCs w:val="21"/>
+          <w:lang w:eastAsia="it-IT"/>
+        </w:rPr>
+        <w:t>tonumber</w:t>
+      </w:r>
+      <w:proofErr w:type="spellEnd"/>
+      <w:r>
+        <w:rPr>
+          <w:rFonts w:ascii="Consolas" w:eastAsia="Times New Roman" w:hAnsi="Consolas" w:cs="Times New Roman"/>
+          <w:color w:val="D4D4D4"/>
+          <w:sz w:val="21"/>
+          <w:szCs w:val="21"/>
+          <w:lang w:eastAsia="it-IT"/>
+        </w:rPr>
+        <w:t>(</w:t>
+      </w:r>
+      <w:proofErr w:type="spellStart"/>
+      <w:r>
+        <w:rPr>
+          <w:rFonts w:ascii="Consolas" w:eastAsia="Times New Roman" w:hAnsi="Consolas" w:cs="Times New Roman"/>
+          <w:color w:val="D4D4D4"/>
+          <w:sz w:val="21"/>
+          <w:szCs w:val="21"/>
+          <w:lang w:eastAsia="it-IT"/>
+        </w:rPr>
+        <w:t>livellicompletati</w:t>
+      </w:r>
+      <w:proofErr w:type="spellEnd"/>
+      <w:r>
+        <w:rPr>
+          <w:rFonts w:ascii="Consolas" w:eastAsia="Times New Roman" w:hAnsi="Consolas" w:cs="Times New Roman"/>
+          <w:color w:val="D4D4D4"/>
+          <w:sz w:val="21"/>
+          <w:szCs w:val="21"/>
+          <w:lang w:eastAsia="it-IT"/>
+        </w:rPr>
+        <w:t>) &gt;= i) </w:t>
+      </w:r>
+      <w:proofErr w:type="spellStart"/>
       <w:r>
         <w:rPr>
           <w:rFonts w:ascii="Consolas" w:eastAsia="Times New Roman" w:hAnsi="Consolas" w:cs="Times New Roman"/>
@@ -592,6 +1473,7 @@
         </w:rPr>
         <w:t>then</w:t>
       </w:r>
+      <w:proofErr w:type="spellEnd"/>
     </w:p>
     <w:p>
       <w:pPr>
@@ -656,7 +1538,29 @@
           <w:szCs w:val="21"/>
           <w:lang w:eastAsia="it-IT"/>
         </w:rPr>
-        <w:t>            impath = </w:t>
+        <w:t>            </w:t>
+      </w:r>
+      <w:proofErr w:type="spellStart"/>
+      <w:r>
+        <w:rPr>
+          <w:rFonts w:ascii="Consolas" w:eastAsia="Times New Roman" w:hAnsi="Consolas" w:cs="Times New Roman"/>
+          <w:color w:val="D4D4D4"/>
+          <w:sz w:val="21"/>
+          <w:szCs w:val="21"/>
+          <w:lang w:eastAsia="it-IT"/>
+        </w:rPr>
+        <w:t>impath</w:t>
+      </w:r>
+      <w:proofErr w:type="spellEnd"/>
+      <w:r>
+        <w:rPr>
+          <w:rFonts w:ascii="Consolas" w:eastAsia="Times New Roman" w:hAnsi="Consolas" w:cs="Times New Roman"/>
+          <w:color w:val="D4D4D4"/>
+          <w:sz w:val="21"/>
+          <w:szCs w:val="21"/>
+          <w:lang w:eastAsia="it-IT"/>
+        </w:rPr>
+        <w:t> = </w:t>
       </w:r>
       <w:r>
         <w:rPr>
@@ -676,7 +1580,18 @@
           <w:szCs w:val="21"/>
           <w:lang w:eastAsia="it-IT"/>
         </w:rPr>
-        <w:t>..i..</w:t>
+        <w:t>..</w:t>
+      </w:r>
+      <w:proofErr w:type="spellStart"/>
+      <w:r>
+        <w:rPr>
+          <w:rFonts w:ascii="Consolas" w:eastAsia="Times New Roman" w:hAnsi="Consolas" w:cs="Times New Roman"/>
+          <w:color w:val="D4D4D4"/>
+          <w:sz w:val="21"/>
+          <w:szCs w:val="21"/>
+          <w:lang w:eastAsia="it-IT"/>
+        </w:rPr>
+        <w:t>i..</w:t>
       </w:r>
       <w:r>
         <w:rPr>
@@ -686,7 +1601,18 @@
           <w:szCs w:val="21"/>
           <w:lang w:eastAsia="it-IT"/>
         </w:rPr>
-        <w:t>".png"</w:t>
+        <w:t>".png</w:t>
+      </w:r>
+      <w:proofErr w:type="spellEnd"/>
+      <w:r>
+        <w:rPr>
+          <w:rFonts w:ascii="Consolas" w:eastAsia="Times New Roman" w:hAnsi="Consolas" w:cs="Times New Roman"/>
+          <w:color w:val="CE9178"/>
+          <w:sz w:val="21"/>
+          <w:szCs w:val="21"/>
+          <w:lang w:eastAsia="it-IT"/>
+        </w:rPr>
+        <w:t>"</w:t>
       </w:r>
     </w:p>
     <w:p>
@@ -752,7 +1678,6 @@
           <w:szCs w:val="21"/>
           <w:lang w:eastAsia="it-IT"/>
         </w:rPr>
-        <w:lastRenderedPageBreak/>
         <w:t>            </w:t>
       </w:r>
       <w:r>
@@ -791,7 +1716,29 @@
           <w:szCs w:val="21"/>
           <w:lang w:eastAsia="it-IT"/>
         </w:rPr>
-        <w:t>            impath = </w:t>
+        <w:t>            </w:t>
+      </w:r>
+      <w:proofErr w:type="spellStart"/>
+      <w:r>
+        <w:rPr>
+          <w:rFonts w:ascii="Consolas" w:eastAsia="Times New Roman" w:hAnsi="Consolas" w:cs="Times New Roman"/>
+          <w:color w:val="D4D4D4"/>
+          <w:sz w:val="21"/>
+          <w:szCs w:val="21"/>
+          <w:lang w:eastAsia="it-IT"/>
+        </w:rPr>
+        <w:t>impath</w:t>
+      </w:r>
+      <w:proofErr w:type="spellEnd"/>
+      <w:r>
+        <w:rPr>
+          <w:rFonts w:ascii="Consolas" w:eastAsia="Times New Roman" w:hAnsi="Consolas" w:cs="Times New Roman"/>
+          <w:color w:val="D4D4D4"/>
+          <w:sz w:val="21"/>
+          <w:szCs w:val="21"/>
+          <w:lang w:eastAsia="it-IT"/>
+        </w:rPr>
+        <w:t> = </w:t>
       </w:r>
       <w:r>
         <w:rPr>
@@ -801,18 +1748,9 @@
           <w:szCs w:val="21"/>
           <w:lang w:eastAsia="it-IT"/>
         </w:rPr>
-        <w:t>"immagini/menu/livelli/locked"</w:t>
-      </w:r>
-      <w:r>
-        <w:rPr>
-          <w:rFonts w:ascii="Consolas" w:eastAsia="Times New Roman" w:hAnsi="Consolas" w:cs="Times New Roman"/>
-          <w:color w:val="D4D4D4"/>
-          <w:sz w:val="21"/>
-          <w:szCs w:val="21"/>
-          <w:lang w:eastAsia="it-IT"/>
-        </w:rPr>
-        <w:t>..i..</w:t>
-      </w:r>
+        <w:t>"immagini/menu/livelli/</w:t>
+      </w:r>
+      <w:proofErr w:type="spellStart"/>
       <w:r>
         <w:rPr>
           <w:rFonts w:ascii="Consolas" w:eastAsia="Times New Roman" w:hAnsi="Consolas" w:cs="Times New Roman"/>
@@ -821,7 +1759,60 @@
           <w:szCs w:val="21"/>
           <w:lang w:eastAsia="it-IT"/>
         </w:rPr>
-        <w:t>".png"</w:t>
+        <w:t>locked</w:t>
+      </w:r>
+      <w:proofErr w:type="spellEnd"/>
+      <w:r>
+        <w:rPr>
+          <w:rFonts w:ascii="Consolas" w:eastAsia="Times New Roman" w:hAnsi="Consolas" w:cs="Times New Roman"/>
+          <w:color w:val="CE9178"/>
+          <w:sz w:val="21"/>
+          <w:szCs w:val="21"/>
+          <w:lang w:eastAsia="it-IT"/>
+        </w:rPr>
+        <w:t>"</w:t>
+      </w:r>
+      <w:r>
+        <w:rPr>
+          <w:rFonts w:ascii="Consolas" w:eastAsia="Times New Roman" w:hAnsi="Consolas" w:cs="Times New Roman"/>
+          <w:color w:val="D4D4D4"/>
+          <w:sz w:val="21"/>
+          <w:szCs w:val="21"/>
+          <w:lang w:eastAsia="it-IT"/>
+        </w:rPr>
+        <w:t>..</w:t>
+      </w:r>
+      <w:proofErr w:type="spellStart"/>
+      <w:r>
+        <w:rPr>
+          <w:rFonts w:ascii="Consolas" w:eastAsia="Times New Roman" w:hAnsi="Consolas" w:cs="Times New Roman"/>
+          <w:color w:val="D4D4D4"/>
+          <w:sz w:val="21"/>
+          <w:szCs w:val="21"/>
+          <w:lang w:eastAsia="it-IT"/>
+        </w:rPr>
+        <w:t>i..</w:t>
+      </w:r>
+      <w:r>
+        <w:rPr>
+          <w:rFonts w:ascii="Consolas" w:eastAsia="Times New Roman" w:hAnsi="Consolas" w:cs="Times New Roman"/>
+          <w:color w:val="CE9178"/>
+          <w:sz w:val="21"/>
+          <w:szCs w:val="21"/>
+          <w:lang w:eastAsia="it-IT"/>
+        </w:rPr>
+        <w:t>".png</w:t>
+      </w:r>
+      <w:proofErr w:type="spellEnd"/>
+      <w:r>
+        <w:rPr>
+          <w:rFonts w:ascii="Consolas" w:eastAsia="Times New Roman" w:hAnsi="Consolas" w:cs="Times New Roman"/>
+          <w:color w:val="CE9178"/>
+          <w:sz w:val="21"/>
+          <w:szCs w:val="21"/>
+          <w:lang w:eastAsia="it-IT"/>
+        </w:rPr>
+        <w:t>"</w:t>
       </w:r>
     </w:p>
     <w:p>
@@ -887,7 +1878,29 @@
           <w:szCs w:val="21"/>
           <w:lang w:eastAsia="it-IT"/>
         </w:rPr>
-        <w:t>        print(</w:t>
+        <w:t>        </w:t>
+      </w:r>
+      <w:proofErr w:type="spellStart"/>
+      <w:r>
+        <w:rPr>
+          <w:rFonts w:ascii="Consolas" w:eastAsia="Times New Roman" w:hAnsi="Consolas" w:cs="Times New Roman"/>
+          <w:color w:val="D4D4D4"/>
+          <w:sz w:val="21"/>
+          <w:szCs w:val="21"/>
+          <w:lang w:eastAsia="it-IT"/>
+        </w:rPr>
+        <w:t>print</w:t>
+      </w:r>
+      <w:proofErr w:type="spellEnd"/>
+      <w:r>
+        <w:rPr>
+          <w:rFonts w:ascii="Consolas" w:eastAsia="Times New Roman" w:hAnsi="Consolas" w:cs="Times New Roman"/>
+          <w:color w:val="D4D4D4"/>
+          <w:sz w:val="21"/>
+          <w:szCs w:val="21"/>
+          <w:lang w:eastAsia="it-IT"/>
+        </w:rPr>
+        <w:t>(</w:t>
       </w:r>
       <w:r>
         <w:rPr>
@@ -907,7 +1920,29 @@
           <w:szCs w:val="21"/>
           <w:lang w:eastAsia="it-IT"/>
         </w:rPr>
-        <w:t>, impath)</w:t>
+        <w:t>, </w:t>
+      </w:r>
+      <w:proofErr w:type="spellStart"/>
+      <w:r>
+        <w:rPr>
+          <w:rFonts w:ascii="Consolas" w:eastAsia="Times New Roman" w:hAnsi="Consolas" w:cs="Times New Roman"/>
+          <w:color w:val="D4D4D4"/>
+          <w:sz w:val="21"/>
+          <w:szCs w:val="21"/>
+          <w:lang w:eastAsia="it-IT"/>
+        </w:rPr>
+        <w:t>impath</w:t>
+      </w:r>
+      <w:proofErr w:type="spellEnd"/>
+      <w:r>
+        <w:rPr>
+          <w:rFonts w:ascii="Consolas" w:eastAsia="Times New Roman" w:hAnsi="Consolas" w:cs="Times New Roman"/>
+          <w:color w:val="D4D4D4"/>
+          <w:sz w:val="21"/>
+          <w:szCs w:val="21"/>
+          <w:lang w:eastAsia="it-IT"/>
+        </w:rPr>
+        <w:t>)</w:t>
       </w:r>
     </w:p>
     <w:p>
@@ -1005,15 +2040,49 @@
         </w:rPr>
         <w:t>        </w:t>
       </w:r>
-      <w:r>
-        <w:rPr>
-          <w:rFonts w:ascii="Consolas" w:eastAsia="Times New Roman" w:hAnsi="Consolas" w:cs="Times New Roman"/>
-          <w:color w:val="D4D4D4"/>
-          <w:sz w:val="21"/>
-          <w:szCs w:val="21"/>
-          <w:lang w:eastAsia="it-IT"/>
-        </w:rPr>
-        <w:t>levels[i].anchorX = </w:t>
+      <w:proofErr w:type="spellStart"/>
+      <w:r>
+        <w:rPr>
+          <w:rFonts w:ascii="Consolas" w:eastAsia="Times New Roman" w:hAnsi="Consolas" w:cs="Times New Roman"/>
+          <w:color w:val="D4D4D4"/>
+          <w:sz w:val="21"/>
+          <w:szCs w:val="21"/>
+          <w:lang w:eastAsia="it-IT"/>
+        </w:rPr>
+        <w:t>levels</w:t>
+      </w:r>
+      <w:proofErr w:type="spellEnd"/>
+      <w:r>
+        <w:rPr>
+          <w:rFonts w:ascii="Consolas" w:eastAsia="Times New Roman" w:hAnsi="Consolas" w:cs="Times New Roman"/>
+          <w:color w:val="D4D4D4"/>
+          <w:sz w:val="21"/>
+          <w:szCs w:val="21"/>
+          <w:lang w:eastAsia="it-IT"/>
+        </w:rPr>
+        <w:t>[i].</w:t>
+      </w:r>
+      <w:proofErr w:type="spellStart"/>
+      <w:r>
+        <w:rPr>
+          <w:rFonts w:ascii="Consolas" w:eastAsia="Times New Roman" w:hAnsi="Consolas" w:cs="Times New Roman"/>
+          <w:color w:val="D4D4D4"/>
+          <w:sz w:val="21"/>
+          <w:szCs w:val="21"/>
+          <w:lang w:eastAsia="it-IT"/>
+        </w:rPr>
+        <w:t>anchorX</w:t>
+      </w:r>
+      <w:proofErr w:type="spellEnd"/>
+      <w:r>
+        <w:rPr>
+          <w:rFonts w:ascii="Consolas" w:eastAsia="Times New Roman" w:hAnsi="Consolas" w:cs="Times New Roman"/>
+          <w:color w:val="D4D4D4"/>
+          <w:sz w:val="21"/>
+          <w:szCs w:val="21"/>
+          <w:lang w:eastAsia="it-IT"/>
+        </w:rPr>
+        <w:t> = </w:t>
       </w:r>
       <w:r>
         <w:rPr>
@@ -1051,7 +2120,51 @@
           <w:szCs w:val="21"/>
           <w:lang w:eastAsia="it-IT"/>
         </w:rPr>
-        <w:t>        levels[i].anchorY = </w:t>
+        <w:t>        </w:t>
+      </w:r>
+      <w:proofErr w:type="spellStart"/>
+      <w:r>
+        <w:rPr>
+          <w:rFonts w:ascii="Consolas" w:eastAsia="Times New Roman" w:hAnsi="Consolas" w:cs="Times New Roman"/>
+          <w:color w:val="D4D4D4"/>
+          <w:sz w:val="21"/>
+          <w:szCs w:val="21"/>
+          <w:lang w:eastAsia="it-IT"/>
+        </w:rPr>
+        <w:t>levels</w:t>
+      </w:r>
+      <w:proofErr w:type="spellEnd"/>
+      <w:r>
+        <w:rPr>
+          <w:rFonts w:ascii="Consolas" w:eastAsia="Times New Roman" w:hAnsi="Consolas" w:cs="Times New Roman"/>
+          <w:color w:val="D4D4D4"/>
+          <w:sz w:val="21"/>
+          <w:szCs w:val="21"/>
+          <w:lang w:eastAsia="it-IT"/>
+        </w:rPr>
+        <w:t>[i].</w:t>
+      </w:r>
+      <w:proofErr w:type="spellStart"/>
+      <w:r>
+        <w:rPr>
+          <w:rFonts w:ascii="Consolas" w:eastAsia="Times New Roman" w:hAnsi="Consolas" w:cs="Times New Roman"/>
+          <w:color w:val="D4D4D4"/>
+          <w:sz w:val="21"/>
+          <w:szCs w:val="21"/>
+          <w:lang w:eastAsia="it-IT"/>
+        </w:rPr>
+        <w:t>anchorY</w:t>
+      </w:r>
+      <w:proofErr w:type="spellEnd"/>
+      <w:r>
+        <w:rPr>
+          <w:rFonts w:ascii="Consolas" w:eastAsia="Times New Roman" w:hAnsi="Consolas" w:cs="Times New Roman"/>
+          <w:color w:val="D4D4D4"/>
+          <w:sz w:val="21"/>
+          <w:szCs w:val="21"/>
+          <w:lang w:eastAsia="it-IT"/>
+        </w:rPr>
+        <w:t> = </w:t>
       </w:r>
       <w:r>
         <w:rPr>
@@ -1089,7 +2202,73 @@
           <w:szCs w:val="21"/>
           <w:lang w:val="en-GB" w:eastAsia="it-IT"/>
         </w:rPr>
-        <w:t>        levels[i].x = checkImagePositionX(i)</w:t>
+        <w:t>        levels[</w:t>
+      </w:r>
+      <w:proofErr w:type="spellStart"/>
+      <w:r>
+        <w:rPr>
+          <w:rFonts w:ascii="Consolas" w:eastAsia="Times New Roman" w:hAnsi="Consolas" w:cs="Times New Roman"/>
+          <w:color w:val="D4D4D4"/>
+          <w:sz w:val="21"/>
+          <w:szCs w:val="21"/>
+          <w:lang w:val="en-GB" w:eastAsia="it-IT"/>
+        </w:rPr>
+        <w:t>i</w:t>
+      </w:r>
+      <w:proofErr w:type="spellEnd"/>
+      <w:r>
+        <w:rPr>
+          <w:rFonts w:ascii="Consolas" w:eastAsia="Times New Roman" w:hAnsi="Consolas" w:cs="Times New Roman"/>
+          <w:color w:val="D4D4D4"/>
+          <w:sz w:val="21"/>
+          <w:szCs w:val="21"/>
+          <w:lang w:val="en-GB" w:eastAsia="it-IT"/>
+        </w:rPr>
+        <w:t>].x = </w:t>
+      </w:r>
+      <w:proofErr w:type="spellStart"/>
+      <w:r>
+        <w:rPr>
+          <w:rFonts w:ascii="Consolas" w:eastAsia="Times New Roman" w:hAnsi="Consolas" w:cs="Times New Roman"/>
+          <w:color w:val="D4D4D4"/>
+          <w:sz w:val="21"/>
+          <w:szCs w:val="21"/>
+          <w:lang w:val="en-GB" w:eastAsia="it-IT"/>
+        </w:rPr>
+        <w:t>checkImagePositionX</w:t>
+      </w:r>
+      <w:proofErr w:type="spellEnd"/>
+      <w:r>
+        <w:rPr>
+          <w:rFonts w:ascii="Consolas" w:eastAsia="Times New Roman" w:hAnsi="Consolas" w:cs="Times New Roman"/>
+          <w:color w:val="D4D4D4"/>
+          <w:sz w:val="21"/>
+          <w:szCs w:val="21"/>
+          <w:lang w:val="en-GB" w:eastAsia="it-IT"/>
+        </w:rPr>
+        <w:t>(</w:t>
+      </w:r>
+      <w:proofErr w:type="spellStart"/>
+      <w:r>
+        <w:rPr>
+          <w:rFonts w:ascii="Consolas" w:eastAsia="Times New Roman" w:hAnsi="Consolas" w:cs="Times New Roman"/>
+          <w:color w:val="D4D4D4"/>
+          <w:sz w:val="21"/>
+          <w:szCs w:val="21"/>
+          <w:lang w:val="en-GB" w:eastAsia="it-IT"/>
+        </w:rPr>
+        <w:t>i</w:t>
+      </w:r>
+      <w:proofErr w:type="spellEnd"/>
+      <w:r>
+        <w:rPr>
+          <w:rFonts w:ascii="Consolas" w:eastAsia="Times New Roman" w:hAnsi="Consolas" w:cs="Times New Roman"/>
+          <w:color w:val="D4D4D4"/>
+          <w:sz w:val="21"/>
+          <w:szCs w:val="21"/>
+          <w:lang w:val="en-GB" w:eastAsia="it-IT"/>
+        </w:rPr>
+        <w:t>)</w:t>
       </w:r>
     </w:p>
     <w:p>
@@ -1117,7 +2296,73 @@
           <w:szCs w:val="21"/>
           <w:lang w:val="en-GB" w:eastAsia="it-IT"/>
         </w:rPr>
-        <w:t>        levels[i].y = checkImagePositionY(i)</w:t>
+        <w:t>        levels[</w:t>
+      </w:r>
+      <w:proofErr w:type="spellStart"/>
+      <w:r>
+        <w:rPr>
+          <w:rFonts w:ascii="Consolas" w:eastAsia="Times New Roman" w:hAnsi="Consolas" w:cs="Times New Roman"/>
+          <w:color w:val="D4D4D4"/>
+          <w:sz w:val="21"/>
+          <w:szCs w:val="21"/>
+          <w:lang w:val="en-GB" w:eastAsia="it-IT"/>
+        </w:rPr>
+        <w:t>i</w:t>
+      </w:r>
+      <w:proofErr w:type="spellEnd"/>
+      <w:r>
+        <w:rPr>
+          <w:rFonts w:ascii="Consolas" w:eastAsia="Times New Roman" w:hAnsi="Consolas" w:cs="Times New Roman"/>
+          <w:color w:val="D4D4D4"/>
+          <w:sz w:val="21"/>
+          <w:szCs w:val="21"/>
+          <w:lang w:val="en-GB" w:eastAsia="it-IT"/>
+        </w:rPr>
+        <w:t>].y = </w:t>
+      </w:r>
+      <w:proofErr w:type="spellStart"/>
+      <w:r>
+        <w:rPr>
+          <w:rFonts w:ascii="Consolas" w:eastAsia="Times New Roman" w:hAnsi="Consolas" w:cs="Times New Roman"/>
+          <w:color w:val="D4D4D4"/>
+          <w:sz w:val="21"/>
+          <w:szCs w:val="21"/>
+          <w:lang w:val="en-GB" w:eastAsia="it-IT"/>
+        </w:rPr>
+        <w:t>checkImagePositionY</w:t>
+      </w:r>
+      <w:proofErr w:type="spellEnd"/>
+      <w:r>
+        <w:rPr>
+          <w:rFonts w:ascii="Consolas" w:eastAsia="Times New Roman" w:hAnsi="Consolas" w:cs="Times New Roman"/>
+          <w:color w:val="D4D4D4"/>
+          <w:sz w:val="21"/>
+          <w:szCs w:val="21"/>
+          <w:lang w:val="en-GB" w:eastAsia="it-IT"/>
+        </w:rPr>
+        <w:t>(</w:t>
+      </w:r>
+      <w:proofErr w:type="spellStart"/>
+      <w:r>
+        <w:rPr>
+          <w:rFonts w:ascii="Consolas" w:eastAsia="Times New Roman" w:hAnsi="Consolas" w:cs="Times New Roman"/>
+          <w:color w:val="D4D4D4"/>
+          <w:sz w:val="21"/>
+          <w:szCs w:val="21"/>
+          <w:lang w:val="en-GB" w:eastAsia="it-IT"/>
+        </w:rPr>
+        <w:t>i</w:t>
+      </w:r>
+      <w:proofErr w:type="spellEnd"/>
+      <w:r>
+        <w:rPr>
+          <w:rFonts w:ascii="Consolas" w:eastAsia="Times New Roman" w:hAnsi="Consolas" w:cs="Times New Roman"/>
+          <w:color w:val="D4D4D4"/>
+          <w:sz w:val="21"/>
+          <w:szCs w:val="21"/>
+          <w:lang w:val="en-GB" w:eastAsia="it-IT"/>
+        </w:rPr>
+        <w:t>)</w:t>
       </w:r>
     </w:p>
     <w:p>
@@ -1187,10 +2432,10 @@
 <file path=word/numbering.xml><?xml version="1.0" encoding="utf-8"?>
 <w:numbering xmlns:wpc="http://schemas.microsoft.com/office/word/2010/wordprocessingCanvas" xmlns:cx="http://schemas.microsoft.com/office/drawing/2014/chartex" xmlns:cx1="http://schemas.microsoft.com/office/drawing/2015/9/8/chartex" xmlns:cx2="http://schemas.microsoft.com/office/drawing/2015/10/21/chartex" xmlns:cx3="http://schemas.microsoft.com/office/drawing/2016/5/9/chartex" xmlns:cx4="http://schemas.microsoft.com/office/drawing/2016/5/10/chartex" xmlns:cx5="http://schemas.microsoft.com/office/drawing/2016/5/11/chartex" xmlns:cx6="http://schemas.microsoft.com/office/drawing/2016/5/12/chartex" xmlns:cx7="http://schemas.microsoft.com/office/drawing/2016/5/13/chartex" xmlns:cx8="http://schemas.microsoft.com/office/drawing/2016/5/14/chartex" xmlns:mc="http://schemas.openxmlformats.org/markup-compatibility/2006" xmlns:aink="http://schemas.microsoft.com/office/drawing/2016/ink" xmlns:am3d="http://schemas.microsoft.com/office/drawing/2017/model3d" xmlns:o="urn:schemas-microsoft-com:office:office" xmlns:r="http://schemas.openxmlformats.org/officeDocument/2006/relationships" xmlns:m="http://schemas.openxmlformats.org/officeDocument/2006/math" xmlns:v="urn:schemas-microsoft-com:vml" xmlns:wp14="http://schemas.microsoft.com/office/word/2010/wordprocessingDrawing" xmlns:wp="http://schemas.openxmlformats.org/drawingml/2006/wordprocessingDrawing" xmlns:w10="urn:schemas-microsoft-com:office:word" xmlns:w="http://schemas.openxmlformats.org/wordprocessingml/2006/main" xmlns:w14="http://schemas.microsoft.com/office/word/2010/wordml" xmlns:w15="http://schemas.microsoft.com/office/word/2012/wordml" xmlns:w16cid="http://schemas.microsoft.com/office/word/2016/wordml/cid" xmlns:w16se="http://schemas.microsoft.com/office/word/2015/wordml/symex" xmlns:wpg="http://schemas.microsoft.com/office/word/2010/wordprocessingGroup" xmlns:wpi="http://schemas.microsoft.com/office/word/2010/wordprocessingInk" xmlns:wne="http://schemas.microsoft.com/office/word/2006/wordml" xmlns:wps="http://schemas.microsoft.com/office/word/2010/wordprocessingShape" mc:Ignorable="w14 w15 w16se w16cid wp14">
   <w:abstractNum w:abstractNumId="0" w15:restartNumberingAfterBreak="0">
-    <w:nsid w:val="23E36B99"/>
+    <w:nsid w:val="0C4976E9"/>
     <w:multiLevelType w:val="hybridMultilevel"/>
-    <w:tmpl w:val="8CEC9BAE"/>
-    <w:lvl w:ilvl="0" w:tplc="8E78333A">
+    <w:tmpl w:val="BBC86380"/>
+    <w:lvl w:ilvl="0" w:tplc="C4C40A5C">
       <w:numFmt w:val="bullet"/>
       <w:lvlText w:val="-"/>
       <w:lvlJc w:val="left"/>
@@ -1298,7 +2543,122 @@
       </w:rPr>
     </w:lvl>
   </w:abstractNum>
+  <w:abstractNum w:abstractNumId="1" w15:restartNumberingAfterBreak="0">
+    <w:nsid w:val="23E36B99"/>
+    <w:multiLevelType w:val="hybridMultilevel"/>
+    <w:tmpl w:val="8CEC9BAE"/>
+    <w:lvl w:ilvl="0" w:tplc="8E78333A">
+      <w:numFmt w:val="bullet"/>
+      <w:lvlText w:val="-"/>
+      <w:lvlJc w:val="left"/>
+      <w:pPr>
+        <w:ind w:left="720" w:hanging="360"/>
+      </w:pPr>
+      <w:rPr>
+        <w:rFonts w:ascii="Calibri" w:eastAsiaTheme="minorEastAsia" w:hAnsi="Calibri" w:cs="Calibri" w:hint="default"/>
+      </w:rPr>
+    </w:lvl>
+    <w:lvl w:ilvl="1" w:tplc="04100003" w:tentative="1">
+      <w:start w:val="1"/>
+      <w:numFmt w:val="bullet"/>
+      <w:lvlText w:val="o"/>
+      <w:lvlJc w:val="left"/>
+      <w:pPr>
+        <w:ind w:left="1440" w:hanging="360"/>
+      </w:pPr>
+      <w:rPr>
+        <w:rFonts w:ascii="Courier New" w:hAnsi="Courier New" w:cs="Courier New" w:hint="default"/>
+      </w:rPr>
+    </w:lvl>
+    <w:lvl w:ilvl="2" w:tplc="04100005" w:tentative="1">
+      <w:start w:val="1"/>
+      <w:numFmt w:val="bullet"/>
+      <w:lvlText w:val=""/>
+      <w:lvlJc w:val="left"/>
+      <w:pPr>
+        <w:ind w:left="2160" w:hanging="360"/>
+      </w:pPr>
+      <w:rPr>
+        <w:rFonts w:ascii="Wingdings" w:hAnsi="Wingdings" w:hint="default"/>
+      </w:rPr>
+    </w:lvl>
+    <w:lvl w:ilvl="3" w:tplc="04100001" w:tentative="1">
+      <w:start w:val="1"/>
+      <w:numFmt w:val="bullet"/>
+      <w:lvlText w:val=""/>
+      <w:lvlJc w:val="left"/>
+      <w:pPr>
+        <w:ind w:left="2880" w:hanging="360"/>
+      </w:pPr>
+      <w:rPr>
+        <w:rFonts w:ascii="Symbol" w:hAnsi="Symbol" w:hint="default"/>
+      </w:rPr>
+    </w:lvl>
+    <w:lvl w:ilvl="4" w:tplc="04100003" w:tentative="1">
+      <w:start w:val="1"/>
+      <w:numFmt w:val="bullet"/>
+      <w:lvlText w:val="o"/>
+      <w:lvlJc w:val="left"/>
+      <w:pPr>
+        <w:ind w:left="3600" w:hanging="360"/>
+      </w:pPr>
+      <w:rPr>
+        <w:rFonts w:ascii="Courier New" w:hAnsi="Courier New" w:cs="Courier New" w:hint="default"/>
+      </w:rPr>
+    </w:lvl>
+    <w:lvl w:ilvl="5" w:tplc="04100005" w:tentative="1">
+      <w:start w:val="1"/>
+      <w:numFmt w:val="bullet"/>
+      <w:lvlText w:val=""/>
+      <w:lvlJc w:val="left"/>
+      <w:pPr>
+        <w:ind w:left="4320" w:hanging="360"/>
+      </w:pPr>
+      <w:rPr>
+        <w:rFonts w:ascii="Wingdings" w:hAnsi="Wingdings" w:hint="default"/>
+      </w:rPr>
+    </w:lvl>
+    <w:lvl w:ilvl="6" w:tplc="04100001" w:tentative="1">
+      <w:start w:val="1"/>
+      <w:numFmt w:val="bullet"/>
+      <w:lvlText w:val=""/>
+      <w:lvlJc w:val="left"/>
+      <w:pPr>
+        <w:ind w:left="5040" w:hanging="360"/>
+      </w:pPr>
+      <w:rPr>
+        <w:rFonts w:ascii="Symbol" w:hAnsi="Symbol" w:hint="default"/>
+      </w:rPr>
+    </w:lvl>
+    <w:lvl w:ilvl="7" w:tplc="04100003" w:tentative="1">
+      <w:start w:val="1"/>
+      <w:numFmt w:val="bullet"/>
+      <w:lvlText w:val="o"/>
+      <w:lvlJc w:val="left"/>
+      <w:pPr>
+        <w:ind w:left="5760" w:hanging="360"/>
+      </w:pPr>
+      <w:rPr>
+        <w:rFonts w:ascii="Courier New" w:hAnsi="Courier New" w:cs="Courier New" w:hint="default"/>
+      </w:rPr>
+    </w:lvl>
+    <w:lvl w:ilvl="8" w:tplc="04100005" w:tentative="1">
+      <w:start w:val="1"/>
+      <w:numFmt w:val="bullet"/>
+      <w:lvlText w:val=""/>
+      <w:lvlJc w:val="left"/>
+      <w:pPr>
+        <w:ind w:left="6480" w:hanging="360"/>
+      </w:pPr>
+      <w:rPr>
+        <w:rFonts w:ascii="Wingdings" w:hAnsi="Wingdings" w:hint="default"/>
+      </w:rPr>
+    </w:lvl>
+  </w:abstractNum>
   <w:num w:numId="1">
+    <w:abstractNumId w:val="1"/>
+  </w:num>
+  <w:num w:numId="2">
     <w:abstractNumId w:val="0"/>
   </w:num>
 </w:numbering>

</xml_diff>

<commit_message>
30 & LODE, CIAO GITHUB
Ciao
</commit_message>
<xml_diff>
--- a/Plastiblob/Relazione/RelazionePlastiBlob.docx
+++ b/Plastiblob/Relazione/RelazionePlastiBlob.docx
@@ -1,6 +1,6 @@
 
 <file path=word/document.xml><?xml version="1.0" encoding="utf-8"?>
-<w:document xmlns:wpc="http://schemas.microsoft.com/office/word/2010/wordprocessingCanvas" xmlns:cx="http://schemas.microsoft.com/office/drawing/2014/chartex" xmlns:cx1="http://schemas.microsoft.com/office/drawing/2015/9/8/chartex" xmlns:cx2="http://schemas.microsoft.com/office/drawing/2015/10/21/chartex" xmlns:cx3="http://schemas.microsoft.com/office/drawing/2016/5/9/chartex" xmlns:cx4="http://schemas.microsoft.com/office/drawing/2016/5/10/chartex" xmlns:cx5="http://schemas.microsoft.com/office/drawing/2016/5/11/chartex" xmlns:cx6="http://schemas.microsoft.com/office/drawing/2016/5/12/chartex" xmlns:cx7="http://schemas.microsoft.com/office/drawing/2016/5/13/chartex" xmlns:cx8="http://schemas.microsoft.com/office/drawing/2016/5/14/chartex" xmlns:mc="http://schemas.openxmlformats.org/markup-compatibility/2006" xmlns:aink="http://schemas.microsoft.com/office/drawing/2016/ink" xmlns:am3d="http://schemas.microsoft.com/office/drawing/2017/model3d" xmlns:o="urn:schemas-microsoft-com:office:office" xmlns:r="http://schemas.openxmlformats.org/officeDocument/2006/relationships" xmlns:m="http://schemas.openxmlformats.org/officeDocument/2006/math" xmlns:v="urn:schemas-microsoft-com:vml" xmlns:wp14="http://schemas.microsoft.com/office/word/2010/wordprocessingDrawing" xmlns:wp="http://schemas.openxmlformats.org/drawingml/2006/wordprocessingDrawing" xmlns:w10="urn:schemas-microsoft-com:office:word" xmlns:w="http://schemas.openxmlformats.org/wordprocessingml/2006/main" xmlns:w14="http://schemas.microsoft.com/office/word/2010/wordml" xmlns:w15="http://schemas.microsoft.com/office/word/2012/wordml" xmlns:w16cex="http://schemas.microsoft.com/office/word/2018/wordml/cex" xmlns:w16cid="http://schemas.microsoft.com/office/word/2016/wordml/cid" xmlns:w16="http://schemas.microsoft.com/office/word/2018/wordml" xmlns:w16se="http://schemas.microsoft.com/office/word/2015/wordml/symex" xmlns:wpg="http://schemas.microsoft.com/office/word/2010/wordprocessingGroup" xmlns:wpi="http://schemas.microsoft.com/office/word/2010/wordprocessingInk" xmlns:wne="http://schemas.microsoft.com/office/word/2006/wordml" xmlns:wps="http://schemas.microsoft.com/office/word/2010/wordprocessingShape" mc:Ignorable="w14 w15 w16se w16cid w16 w16cex wp14">
+<w:document xmlns:wpc="http://schemas.microsoft.com/office/word/2010/wordprocessingCanvas" xmlns:cx="http://schemas.microsoft.com/office/drawing/2014/chartex" xmlns:cx1="http://schemas.microsoft.com/office/drawing/2015/9/8/chartex" xmlns:cx2="http://schemas.microsoft.com/office/drawing/2015/10/21/chartex" xmlns:cx3="http://schemas.microsoft.com/office/drawing/2016/5/9/chartex" xmlns:cx4="http://schemas.microsoft.com/office/drawing/2016/5/10/chartex" xmlns:cx5="http://schemas.microsoft.com/office/drawing/2016/5/11/chartex" xmlns:cx6="http://schemas.microsoft.com/office/drawing/2016/5/12/chartex" xmlns:cx7="http://schemas.microsoft.com/office/drawing/2016/5/13/chartex" xmlns:cx8="http://schemas.microsoft.com/office/drawing/2016/5/14/chartex" xmlns:mc="http://schemas.openxmlformats.org/markup-compatibility/2006" xmlns:aink="http://schemas.microsoft.com/office/drawing/2016/ink" xmlns:am3d="http://schemas.microsoft.com/office/drawing/2017/model3d" xmlns:o="urn:schemas-microsoft-com:office:office" xmlns:r="http://schemas.openxmlformats.org/officeDocument/2006/relationships" xmlns:m="http://schemas.openxmlformats.org/officeDocument/2006/math" xmlns:v="urn:schemas-microsoft-com:vml" xmlns:wp14="http://schemas.microsoft.com/office/word/2010/wordprocessingDrawing" xmlns:wp="http://schemas.openxmlformats.org/drawingml/2006/wordprocessingDrawing" xmlns:w10="urn:schemas-microsoft-com:office:word" xmlns:w="http://schemas.openxmlformats.org/wordprocessingml/2006/main" xmlns:w14="http://schemas.microsoft.com/office/word/2010/wordml" xmlns:w15="http://schemas.microsoft.com/office/word/2012/wordml" xmlns:w16cid="http://schemas.microsoft.com/office/word/2016/wordml/cid" xmlns:w16se="http://schemas.microsoft.com/office/word/2015/wordml/symex" xmlns:wpg="http://schemas.microsoft.com/office/word/2010/wordprocessingGroup" xmlns:wpi="http://schemas.microsoft.com/office/word/2010/wordprocessingInk" xmlns:wne="http://schemas.microsoft.com/office/word/2006/wordml" xmlns:wps="http://schemas.microsoft.com/office/word/2010/wordprocessingShape" mc:Ignorable="w14 w15 w16se w16cid wp14">
   <w:body>
     <w:p>
       <w:pPr>
@@ -27,13 +27,8 @@
         <w:pStyle w:val="Sottotitolo"/>
         <w:spacing w:before="240" w:after="240"/>
       </w:pPr>
-      <w:proofErr w:type="spellStart"/>
-      <w:r>
-        <w:t>Bortolamiol</w:t>
-      </w:r>
-      <w:proofErr w:type="spellEnd"/>
-      <w:r>
-        <w:t xml:space="preserve"> Alessandro</w:t>
+      <w:r>
+        <w:t>Bortolamiol Alessandro</w:t>
       </w:r>
     </w:p>
     <w:p>
@@ -55,6 +50,28 @@
       <w:r>
         <w:t>Scognamiglio Simone</w:t>
       </w:r>
+    </w:p>
+    <w:p>
+      <w:bookmarkStart w:id="2" w:name="_GoBack"/>
+      <w:bookmarkEnd w:id="2"/>
+    </w:p>
+    <w:p>
+      <w:pPr>
+        <w:pStyle w:val="Sottotitolo"/>
+      </w:pPr>
+      <w:r>
+        <w:t>LINK AL GIOCO</w:t>
+      </w:r>
+    </w:p>
+    <w:p>
+      <w:hyperlink r:id="rId5" w:history="1">
+        <w:r>
+          <w:rPr>
+            <w:rStyle w:val="Collegamentoipertestuale"/>
+          </w:rPr>
+          <w:t>https://drive.google.com/open?id=1pypyBr5S_td9JDYz30V1VPTcZrgB-WMA</w:t>
+        </w:r>
+      </w:hyperlink>
     </w:p>
     <w:p>
       <w:pPr>
@@ -68,8 +85,8 @@
           <w:szCs w:val="46"/>
         </w:rPr>
       </w:pPr>
-      <w:bookmarkStart w:id="2" w:name="_heading=h.b4zf2iv45ax8" w:colFirst="0" w:colLast="0"/>
-      <w:bookmarkEnd w:id="2"/>
+      <w:bookmarkStart w:id="3" w:name="_heading=h.b4zf2iv45ax8" w:colFirst="0" w:colLast="0"/>
+      <w:bookmarkEnd w:id="3"/>
       <w:r>
         <w:rPr>
           <w:b/>
@@ -93,8 +110,8 @@
       <w:pPr>
         <w:pStyle w:val="Titolo2"/>
       </w:pPr>
-      <w:bookmarkStart w:id="3" w:name="_heading=h.ocg49s8xiwqy" w:colFirst="0" w:colLast="0"/>
-      <w:bookmarkEnd w:id="3"/>
+      <w:bookmarkStart w:id="4" w:name="_heading=h.ocg49s8xiwqy" w:colFirst="0" w:colLast="0"/>
+      <w:bookmarkEnd w:id="4"/>
       <w:r>
         <w:t>STORIA</w:t>
       </w:r>
@@ -129,8 +146,8 @@
       <w:pPr>
         <w:pStyle w:val="Titolo2"/>
       </w:pPr>
-      <w:bookmarkStart w:id="4" w:name="_heading=h.7sn9z3hmd1m5" w:colFirst="0" w:colLast="0"/>
-      <w:bookmarkEnd w:id="4"/>
+      <w:bookmarkStart w:id="5" w:name="_heading=h.7sn9z3hmd1m5" w:colFirst="0" w:colLast="0"/>
+      <w:bookmarkEnd w:id="5"/>
       <w:r>
         <w:t>NOTE DI PROGETTAZIONE</w:t>
       </w:r>
@@ -151,33 +168,8 @@
         <w:rPr>
           <w:color w:val="000000"/>
         </w:rPr>
-        <w:t>Il gioco è stato sviluppato e testato sempre su un simulatore Samsung Galaxy S5 con uno schermo 16:9</w:t>
-      </w:r>
-      <w:r>
-        <w:rPr>
-          <w:color w:val="000000"/>
-        </w:rPr>
-        <w:t xml:space="preserve"> e risoluzione </w:t>
-      </w:r>
-      <w:r>
-        <w:rPr>
-          <w:color w:val="000000"/>
-        </w:rPr>
-        <w:t>1080</w:t>
-      </w:r>
-      <w:r>
-        <w:rPr>
-          <w:color w:val="000000"/>
-        </w:rPr>
-        <w:t xml:space="preserve"> x </w:t>
-      </w:r>
-      <w:bookmarkStart w:id="5" w:name="_GoBack"/>
-      <w:bookmarkEnd w:id="5"/>
-      <w:r>
-        <w:rPr>
-          <w:color w:val="000000"/>
-        </w:rPr>
-        <w:t>1920.</w:t>
+        <w:lastRenderedPageBreak/>
+        <w:t>Il gioco è stato sviluppato e testato sempre su un simulatore Samsung Galaxy S5 con uno schermo 16:9 e risoluzione 1080 x 1920.</w:t>
       </w:r>
     </w:p>
     <w:p>
@@ -472,9 +464,9 @@
           <w:color w:val="CE9178"/>
           <w:sz w:val="21"/>
           <w:szCs w:val="21"/>
-        </w:rPr>
-      </w:pPr>
-      <w:proofErr w:type="spellStart"/>
+          <w:lang w:val="en-GB"/>
+        </w:rPr>
+      </w:pPr>
       <w:r>
         <w:rPr>
           <w:rFonts w:ascii="Consolas" w:eastAsia="Consolas" w:hAnsi="Consolas" w:cs="Consolas"/>
@@ -482,17 +474,18 @@
           <w:color w:val="569CD6"/>
           <w:sz w:val="21"/>
           <w:szCs w:val="21"/>
+          <w:lang w:val="en-GB"/>
         </w:rPr>
         <w:t>local</w:t>
       </w:r>
-      <w:proofErr w:type="spellEnd"/>
-      <w:r>
-        <w:rPr>
-          <w:rFonts w:ascii="Consolas" w:eastAsia="Consolas" w:hAnsi="Consolas" w:cs="Consolas"/>
-          <w:b/>
-          <w:color w:val="D4D4D4"/>
-          <w:sz w:val="21"/>
-          <w:szCs w:val="21"/>
+      <w:r>
+        <w:rPr>
+          <w:rFonts w:ascii="Consolas" w:eastAsia="Consolas" w:hAnsi="Consolas" w:cs="Consolas"/>
+          <w:b/>
+          <w:color w:val="D4D4D4"/>
+          <w:sz w:val="21"/>
+          <w:szCs w:val="21"/>
+          <w:lang w:val="en-GB"/>
         </w:rPr>
         <w:t xml:space="preserve"> </w:t>
       </w:r>
@@ -504,6 +497,7 @@
           <w:color w:val="D4D4D4"/>
           <w:sz w:val="21"/>
           <w:szCs w:val="21"/>
+          <w:lang w:val="en-GB"/>
         </w:rPr>
         <w:t>tableSetup</w:t>
       </w:r>
@@ -515,6 +509,7 @@
           <w:color w:val="D4D4D4"/>
           <w:sz w:val="21"/>
           <w:szCs w:val="21"/>
+          <w:lang w:val="en-GB"/>
         </w:rPr>
         <w:t xml:space="preserve"> = </w:t>
       </w:r>
@@ -525,130 +520,71 @@
           <w:color w:val="CE9178"/>
           <w:sz w:val="21"/>
           <w:szCs w:val="21"/>
-        </w:rPr>
-        <w:t xml:space="preserve">[[CREATE TABLE </w:t>
-      </w:r>
-      <w:proofErr w:type="spellStart"/>
-      <w:r>
-        <w:rPr>
-          <w:rFonts w:ascii="Consolas" w:eastAsia="Consolas" w:hAnsi="Consolas" w:cs="Consolas"/>
-          <w:b/>
-          <w:color w:val="CE9178"/>
-          <w:sz w:val="21"/>
-          <w:szCs w:val="21"/>
-        </w:rPr>
-        <w:t>levels</w:t>
-      </w:r>
-      <w:proofErr w:type="spellEnd"/>
-      <w:r>
-        <w:rPr>
-          <w:rFonts w:ascii="Consolas" w:eastAsia="Consolas" w:hAnsi="Consolas" w:cs="Consolas"/>
-          <w:b/>
-          <w:color w:val="CE9178"/>
-          <w:sz w:val="21"/>
-          <w:szCs w:val="21"/>
-        </w:rPr>
-        <w:t xml:space="preserve"> ( ID INTEGER PRIMARY KEY </w:t>
-      </w:r>
-      <w:proofErr w:type="spellStart"/>
-      <w:r>
-        <w:rPr>
-          <w:rFonts w:ascii="Consolas" w:eastAsia="Consolas" w:hAnsi="Consolas" w:cs="Consolas"/>
-          <w:b/>
-          <w:color w:val="CE9178"/>
-          <w:sz w:val="21"/>
-          <w:szCs w:val="21"/>
-        </w:rPr>
-        <w:t>autoincrement</w:t>
-      </w:r>
-      <w:proofErr w:type="spellEnd"/>
-      <w:r>
-        <w:rPr>
-          <w:rFonts w:ascii="Consolas" w:eastAsia="Consolas" w:hAnsi="Consolas" w:cs="Consolas"/>
-          <w:b/>
-          <w:color w:val="CE9178"/>
-          <w:sz w:val="21"/>
-          <w:szCs w:val="21"/>
-        </w:rPr>
-        <w:t xml:space="preserve">, </w:t>
-      </w:r>
-      <w:proofErr w:type="spellStart"/>
-      <w:r>
-        <w:rPr>
-          <w:rFonts w:ascii="Consolas" w:eastAsia="Consolas" w:hAnsi="Consolas" w:cs="Consolas"/>
-          <w:b/>
-          <w:color w:val="CE9178"/>
-          <w:sz w:val="21"/>
-          <w:szCs w:val="21"/>
+          <w:lang w:val="en-GB"/>
+        </w:rPr>
+        <w:t>[[CREATE TABLE levels ( ID INTEGER PRIMARY KEY autoincrement, level, scoreLevel1, scoreLevel2, scoreLevel3, scoreLevel4);]]</w:t>
+      </w:r>
+    </w:p>
+    <w:p>
+      <w:pPr>
+        <w:rPr>
+          <w:lang w:val="en-GB"/>
+        </w:rPr>
+      </w:pPr>
+    </w:p>
+    <w:p>
+      <w:r>
+        <w:t>La tabella “</w:t>
+      </w:r>
+      <w:proofErr w:type="spellStart"/>
+      <w:r>
+        <w:t>Levels</w:t>
+      </w:r>
+      <w:proofErr w:type="spellEnd"/>
+      <w:r>
+        <w:t xml:space="preserve">” andrà a contenere un campo primario </w:t>
+      </w:r>
+      <w:r>
+        <w:rPr>
+          <w:b/>
+        </w:rPr>
+        <w:t>ID</w:t>
+      </w:r>
+      <w:r>
+        <w:t xml:space="preserve"> che conterrà un numero univoco per ogni user. Ovviamente questo è superfluo nel nostro caso, </w:t>
+      </w:r>
+      <w:r>
+        <w:t>infatti,</w:t>
+      </w:r>
+      <w:r>
+        <w:t xml:space="preserve"> il </w:t>
+      </w:r>
+      <w:proofErr w:type="spellStart"/>
+      <w:r>
+        <w:t>db</w:t>
+      </w:r>
+      <w:proofErr w:type="spellEnd"/>
+      <w:r>
+        <w:t xml:space="preserve"> non si interfaccia con utenza online ma rimane in locale e quindi ci sarà un’unica riga all’interno di questa tabella. Oltre al campo di ID, abbiamo </w:t>
+      </w:r>
+      <w:r>
+        <w:rPr>
+          <w:u w:val="single"/>
+        </w:rPr>
+        <w:t>‘</w:t>
+      </w:r>
+      <w:proofErr w:type="spellStart"/>
+      <w:r>
+        <w:rPr>
+          <w:u w:val="single"/>
         </w:rPr>
         <w:t>level</w:t>
       </w:r>
       <w:proofErr w:type="spellEnd"/>
       <w:r>
         <w:rPr>
-          <w:rFonts w:ascii="Consolas" w:eastAsia="Consolas" w:hAnsi="Consolas" w:cs="Consolas"/>
-          <w:b/>
-          <w:color w:val="CE9178"/>
-          <w:sz w:val="21"/>
-          <w:szCs w:val="21"/>
-        </w:rPr>
-        <w:t>, scoreLevel1, scoreLevel2, scoreLevel3, scoreLevel4);]]</w:t>
-      </w:r>
-    </w:p>
-    <w:p/>
-    <w:p>
-      <w:r>
-        <w:t>La tabella “</w:t>
-      </w:r>
-      <w:proofErr w:type="spellStart"/>
-      <w:r>
-        <w:t>Levels</w:t>
-      </w:r>
-      <w:proofErr w:type="spellEnd"/>
-      <w:r>
-        <w:t xml:space="preserve">” andrà a contenere un campo primario </w:t>
-      </w:r>
-      <w:r>
-        <w:rPr>
-          <w:b/>
-        </w:rPr>
-        <w:t>ID</w:t>
-      </w:r>
-      <w:r>
-        <w:t xml:space="preserve"> che conterrà un numero univoco per ogni user. Ovviamente questo è superfluo nel nostro caso, </w:t>
-      </w:r>
-      <w:r>
-        <w:t>infatti,</w:t>
-      </w:r>
-      <w:r>
-        <w:t xml:space="preserve"> il </w:t>
-      </w:r>
-      <w:proofErr w:type="spellStart"/>
-      <w:r>
-        <w:t>db</w:t>
-      </w:r>
-      <w:proofErr w:type="spellEnd"/>
-      <w:r>
-        <w:t xml:space="preserve"> non si interfaccia con utenza online ma rimane in locale e quindi ci sarà un’unica riga all’interno di questa tabella. Oltre al campo di ID, abbiamo </w:t>
-      </w:r>
-      <w:r>
-        <w:rPr>
           <w:u w:val="single"/>
         </w:rPr>
-        <w:t>‘</w:t>
-      </w:r>
-      <w:proofErr w:type="spellStart"/>
-      <w:r>
-        <w:rPr>
-          <w:u w:val="single"/>
-        </w:rPr>
-        <w:t>level</w:t>
-      </w:r>
-      <w:proofErr w:type="spellEnd"/>
-      <w:r>
-        <w:rPr>
-          <w:u w:val="single"/>
-        </w:rPr>
         <w:t xml:space="preserve">’ </w:t>
       </w:r>
       <w:r>
@@ -658,7 +594,11 @@
         <w:t>volta che</w:t>
       </w:r>
       <w:r>
-        <w:t xml:space="preserve"> l’utente entrerà nel gioco, tale campo sarà 1. Se ho correttamente passato il livello 1, tale campo di tabella aumenterà a 2. Gli altri campi possiedono al loro interno i vari punteggi ottenuti nei livelli, tali punteggi aumentano in base agli oggetti di plastica raccolti durante il percorso del blob.</w:t>
+        <w:t xml:space="preserve"> l’utente entrerà nel gioco, tale campo sarà 1. Se ho correttamente passato il livello 1, tale campo di tabella </w:t>
+      </w:r>
+      <w:r>
+        <w:lastRenderedPageBreak/>
+        <w:t>aumenterà a 2. Gli altri campi possiedono al loro interno i vari punteggi ottenuti nei livelli, tali punteggi aumentano in base agli oggetti di plastica raccolti durante il percorso del blob.</w:t>
       </w:r>
     </w:p>
     <w:p>
@@ -1069,7 +1009,11 @@
     </w:p>
     <w:p>
       <w:r>
-        <w:t>cliccando sulla foto del primo livello si andrà al fumetto di quest'ultimo, Passandogli il parametro ‘1’ (numero del livello a cui andare). successivamente dopo avere visionato il fumetto si andrà al tutorial del livello da cui siamo partiti (nel nostro caso il livello uno). Dopo aver visionato anche il tutorial costruiremo un percorso di questo tipo:</w:t>
+        <w:t xml:space="preserve">cliccando sulla foto del primo livello si andrà al fumetto di quest'ultimo, Passandogli il parametro ‘1’ (numero del livello a cui andare). successivamente dopo avere visionato il fumetto si andrà al tutorial del </w:t>
+      </w:r>
+      <w:r>
+        <w:lastRenderedPageBreak/>
+        <w:t>livello da cui siamo partiti (nel nostro caso il livello uno). Dopo aver visionato anche il tutorial costruiremo un percorso di questo tipo:</w:t>
       </w:r>
     </w:p>
     <w:p>
@@ -1810,7 +1754,11 @@
     </w:p>
     <w:p>
       <w:r>
-        <w:t>Durante il gioco, la velocità di scorrimento dei nemici andrà ad aumentare fino ad arrivare ad un determinato massimo imposto da noi. La bravura dell’utente sarà quella di riuscire a saltare ogni singolo nemico e allo stesso tempo riuscire a raccogliere quanta più plastica possibile in modo da ripulire il mondo da una situazione a tratti post-catastrofica.</w:t>
+        <w:t xml:space="preserve">Durante il gioco, la velocità di scorrimento dei nemici andrà ad aumentare fino ad arrivare ad un determinato massimo imposto da noi. La bravura dell’utente sarà quella di riuscire a saltare ogni singolo </w:t>
+      </w:r>
+      <w:r>
+        <w:lastRenderedPageBreak/>
+        <w:t>nemico e allo stesso tempo riuscire a raccogliere quanta più plastica possibile in modo da ripulire il mondo da una situazione a tratti post-catastrofica.</w:t>
       </w:r>
     </w:p>
     <w:p>
@@ -2091,7 +2039,11 @@
         <w:spacing w:before="240" w:after="240"/>
       </w:pPr>
       <w:r>
-        <w:t>Per comodità abbiamo inserito tutti i timer per la chiamata dei nemici all'interno di apposite tabelle, ogni indice contiene al suo interno un nuovo timer che viene richiamato ogni tot secondi. Nel momento in cui si esce dalla scena, tutte queste tabelle vengono eliminate tramite una funzione di reset, che in base al numero di elementi all'interno della tabella ne elimina timer e ascoltatori. Anche in questo file è presente il salvataggio dei dati attraverso il database che avviene in maniera totalmente uguale a quella del primo livello, solamente con la differenza che si aumenta il punteggio acquisito nel livello due.</w:t>
+        <w:t xml:space="preserve">Per comodità abbiamo inserito tutti i timer per la chiamata dei nemici all'interno di apposite tabelle, ogni indice contiene al suo interno un nuovo timer che viene richiamato ogni tot secondi. Nel momento in cui si esce dalla scena, tutte queste tabelle vengono eliminate tramite una funzione di reset, che in base al </w:t>
+      </w:r>
+      <w:r>
+        <w:lastRenderedPageBreak/>
+        <w:t>numero di elementi all'interno della tabella ne elimina timer e ascoltatori. Anche in questo file è presente il salvataggio dei dati attraverso il database che avviene in maniera totalmente uguale a quella del primo livello, solamente con la differenza che si aumenta il punteggio acquisito nel livello due.</w:t>
       </w:r>
     </w:p>
     <w:p>
@@ -2432,7 +2384,11 @@
         </w:rPr>
       </w:pPr>
       <w:r>
-        <w:t>Questo file contiene una schermata di riconoscimenti: possiamo notare una foto di background che scorre assieme ai nostri nomi. Oltre ai nostri nomi abbiamo voluto inserire il logo dell'università e il nome della materia che ci ha permesso di creare questo gioco. Successivamente abbiamo anche voluto inserire una nostra caricatura che ci vede alzare la tazza del programmatore che speriamo di poter vincere grazie a Plastiblob.</w:t>
+        <w:t xml:space="preserve">Questo file contiene una schermata di riconoscimenti: possiamo notare una foto di background che scorre assieme ai nostri nomi. Oltre ai nostri nomi abbiamo voluto inserire il logo dell'università e il nome della </w:t>
+      </w:r>
+      <w:r>
+        <w:lastRenderedPageBreak/>
+        <w:t>materia che ci ha permesso di creare questo gioco. Successivamente abbiamo anche voluto inserire una nostra caricatura che ci vede alzare la tazza del programmatore che speriamo di poter vincere grazie a Plastiblob.</w:t>
       </w:r>
     </w:p>
     <w:sectPr>
@@ -2446,7 +2402,7 @@
 </file>
 
 <file path=word/styles.xml><?xml version="1.0" encoding="utf-8"?>
-<w:styles xmlns:mc="http://schemas.openxmlformats.org/markup-compatibility/2006" xmlns:r="http://schemas.openxmlformats.org/officeDocument/2006/relationships" xmlns:w="http://schemas.openxmlformats.org/wordprocessingml/2006/main" xmlns:w14="http://schemas.microsoft.com/office/word/2010/wordml" xmlns:w15="http://schemas.microsoft.com/office/word/2012/wordml" xmlns:w16cex="http://schemas.microsoft.com/office/word/2018/wordml/cex" xmlns:w16cid="http://schemas.microsoft.com/office/word/2016/wordml/cid" xmlns:w16="http://schemas.microsoft.com/office/word/2018/wordml" xmlns:w16se="http://schemas.microsoft.com/office/word/2015/wordml/symex" mc:Ignorable="w14 w15 w16se w16cid w16 w16cex">
+<w:styles xmlns:mc="http://schemas.openxmlformats.org/markup-compatibility/2006" xmlns:r="http://schemas.openxmlformats.org/officeDocument/2006/relationships" xmlns:w="http://schemas.openxmlformats.org/wordprocessingml/2006/main" xmlns:w14="http://schemas.microsoft.com/office/word/2010/wordml" xmlns:w15="http://schemas.microsoft.com/office/word/2012/wordml" xmlns:w16cid="http://schemas.microsoft.com/office/word/2016/wordml/cid" xmlns:w16se="http://schemas.microsoft.com/office/word/2015/wordml/symex" mc:Ignorable="w14 w15 w16se w16cid">
   <w:docDefaults>
     <w:rPrDefault>
       <w:rPr>
@@ -3503,6 +3459,29 @@
       <w:contextualSpacing/>
     </w:pPr>
   </w:style>
+  <w:style w:type="character" w:styleId="Collegamentoipertestuale">
+    <w:name w:val="Hyperlink"/>
+    <w:basedOn w:val="Carpredefinitoparagrafo"/>
+    <w:uiPriority w:val="99"/>
+    <w:unhideWhenUsed/>
+    <w:rsid w:val="00681134"/>
+    <w:rPr>
+      <w:color w:val="0563C1" w:themeColor="hyperlink"/>
+      <w:u w:val="single"/>
+    </w:rPr>
+  </w:style>
+  <w:style w:type="character" w:styleId="Menzionenonrisolta">
+    <w:name w:val="Unresolved Mention"/>
+    <w:basedOn w:val="Carpredefinitoparagrafo"/>
+    <w:uiPriority w:val="99"/>
+    <w:semiHidden/>
+    <w:unhideWhenUsed/>
+    <w:rsid w:val="00681134"/>
+    <w:rPr>
+      <w:color w:val="605E5C"/>
+      <w:shd w:val="clear" w:color="auto" w:fill="E1DFDD"/>
+    </w:rPr>
+  </w:style>
 </w:styles>
 </file>
 

</xml_diff>